<commit_message>
vehicleDB documentation added, first version, 2nd try
</commit_message>
<xml_diff>
--- a/models/vehicle/vehicleDB documentation.docx
+++ b/models/vehicle/vehicleDB documentation.docx
@@ -82,20 +82,20 @@
         <w:tblLook w:val="04A0" w:firstRow="1" w:lastRow="0" w:firstColumn="1" w:lastColumn="0" w:noHBand="0" w:noVBand="1"/>
       </w:tblPr>
       <w:tblGrid>
-        <w:gridCol w:w="2282"/>
-        <w:gridCol w:w="2246"/>
-        <w:gridCol w:w="2246"/>
-        <w:gridCol w:w="2246"/>
+        <w:gridCol w:w="2255"/>
+        <w:gridCol w:w="2255"/>
+        <w:gridCol w:w="3428"/>
+        <w:gridCol w:w="1082"/>
       </w:tblGrid>
       <w:tr>
         <w:trPr>
           <w:cnfStyle w:val="100000000000" w:firstRow="1" w:lastRow="0" w:firstColumn="0" w:lastColumn="0" w:oddVBand="0" w:evenVBand="0" w:oddHBand="0" w:evenHBand="0" w:firstRowFirstColumn="0" w:firstRowLastColumn="0" w:lastRowFirstColumn="0" w:lastRowLastColumn="0"/>
-          <w:trHeight w:val="375"/>
+          <w:trHeight w:val="370"/>
         </w:trPr>
         <w:tc>
           <w:tcPr>
             <w:cnfStyle w:val="001000000000" w:firstRow="0" w:lastRow="0" w:firstColumn="1" w:lastColumn="0" w:oddVBand="0" w:evenVBand="0" w:oddHBand="0" w:evenHBand="0" w:firstRowFirstColumn="0" w:firstRowLastColumn="0" w:lastRowFirstColumn="0" w:lastRowLastColumn="0"/>
-            <w:tcW w:w="2282" w:type="dxa"/>
+            <w:tcW w:w="2255" w:type="dxa"/>
           </w:tcPr>
           <w:p>
             <w:pPr>
@@ -113,7 +113,7 @@
         </w:tc>
         <w:tc>
           <w:tcPr>
-            <w:tcW w:w="2246" w:type="dxa"/>
+            <w:tcW w:w="2255" w:type="dxa"/>
           </w:tcPr>
           <w:p>
             <w:pPr>
@@ -132,7 +132,7 @@
         </w:tc>
         <w:tc>
           <w:tcPr>
-            <w:tcW w:w="2246" w:type="dxa"/>
+            <w:tcW w:w="3428" w:type="dxa"/>
           </w:tcPr>
           <w:p>
             <w:pPr>
@@ -151,7 +151,7 @@
         </w:tc>
         <w:tc>
           <w:tcPr>
-            <w:tcW w:w="2246" w:type="dxa"/>
+            <w:tcW w:w="1082" w:type="dxa"/>
           </w:tcPr>
           <w:p>
             <w:pPr>
@@ -172,12 +172,12 @@
       <w:tr>
         <w:trPr>
           <w:cnfStyle w:val="000000100000" w:firstRow="0" w:lastRow="0" w:firstColumn="0" w:lastColumn="0" w:oddVBand="0" w:evenVBand="0" w:oddHBand="1" w:evenHBand="0" w:firstRowFirstColumn="0" w:firstRowLastColumn="0" w:lastRowFirstColumn="0" w:lastRowLastColumn="0"/>
-          <w:trHeight w:val="375"/>
+          <w:trHeight w:val="2438"/>
         </w:trPr>
         <w:tc>
           <w:tcPr>
             <w:cnfStyle w:val="001000000000" w:firstRow="0" w:lastRow="0" w:firstColumn="1" w:lastColumn="0" w:oddVBand="0" w:evenVBand="0" w:oddHBand="0" w:evenHBand="0" w:firstRowFirstColumn="0" w:firstRowLastColumn="0" w:lastRowFirstColumn="0" w:lastRowLastColumn="0"/>
-            <w:tcW w:w="2282" w:type="dxa"/>
+            <w:tcW w:w="2255" w:type="dxa"/>
           </w:tcPr>
           <w:p>
             <w:pPr>
@@ -197,7 +197,7 @@
         </w:tc>
         <w:tc>
           <w:tcPr>
-            <w:tcW w:w="2246" w:type="dxa"/>
+            <w:tcW w:w="2255" w:type="dxa"/>
           </w:tcPr>
           <w:p>
             <w:pPr>
@@ -210,7 +210,7 @@
               <w:rPr>
                 <w:lang w:val="en-US"/>
               </w:rPr>
-              <w:t>bla</w:t>
+              <w:t>query:</w:t>
             </w:r>
           </w:p>
           <w:p>
@@ -220,6 +220,12 @@
                 <w:lang w:val="en-US"/>
               </w:rPr>
             </w:pPr>
+            <w:r>
+              <w:rPr>
+                <w:lang w:val="en-US"/>
+              </w:rPr>
+              <w:t>vehicleID</w:t>
+            </w:r>
           </w:p>
           <w:p>
             <w:pPr>
@@ -240,7 +246,7 @@
         </w:tc>
         <w:tc>
           <w:tcPr>
-            <w:tcW w:w="2246" w:type="dxa"/>
+            <w:tcW w:w="3428" w:type="dxa"/>
           </w:tcPr>
           <w:p>
             <w:pPr>
@@ -253,13 +259,43 @@
               <w:rPr>
                 <w:lang w:val="en-US"/>
               </w:rPr>
-              <w:t>bla</w:t>
+              <w:t>JSON returning all data saved under that vehicleID and HTTP status 202</w:t>
+            </w:r>
+          </w:p>
+          <w:p>
+            <w:pPr>
+              <w:cnfStyle w:val="000000100000" w:firstRow="0" w:lastRow="0" w:firstColumn="0" w:lastColumn="0" w:oddVBand="0" w:evenVBand="0" w:oddHBand="1" w:evenHBand="0" w:firstRowFirstColumn="0" w:firstRowLastColumn="0" w:lastRowFirstColumn="0" w:lastRowLastColumn="0"/>
+              <w:rPr>
+                <w:i/>
+                <w:lang w:val="en-US"/>
+              </w:rPr>
+            </w:pPr>
+            <w:r>
+              <w:rPr>
+                <w:i/>
+                <w:lang w:val="en-US"/>
+              </w:rPr>
+              <w:t>- OR -</w:t>
+            </w:r>
+          </w:p>
+          <w:p>
+            <w:pPr>
+              <w:cnfStyle w:val="000000100000" w:firstRow="0" w:lastRow="0" w:firstColumn="0" w:lastColumn="0" w:oddVBand="0" w:evenVBand="0" w:oddHBand="1" w:evenHBand="0" w:firstRowFirstColumn="0" w:firstRowLastColumn="0" w:lastRowFirstColumn="0" w:lastRowLastColumn="0"/>
+              <w:rPr>
+                <w:lang w:val="en-US"/>
+              </w:rPr>
+            </w:pPr>
+            <w:r>
+              <w:rPr>
+                <w:lang w:val="en-US"/>
+              </w:rPr>
+              <w:t>error message and HTTP status 404</w:t>
             </w:r>
           </w:p>
         </w:tc>
         <w:tc>
           <w:tcPr>
-            <w:tcW w:w="2246" w:type="dxa"/>
+            <w:tcW w:w="1082" w:type="dxa"/>
           </w:tcPr>
           <w:p>
             <w:pPr>
@@ -279,12 +315,12 @@
       </w:tr>
       <w:tr>
         <w:trPr>
-          <w:trHeight w:val="375"/>
+          <w:trHeight w:val="2438"/>
         </w:trPr>
         <w:tc>
           <w:tcPr>
             <w:cnfStyle w:val="001000000000" w:firstRow="0" w:lastRow="0" w:firstColumn="1" w:lastColumn="0" w:oddVBand="0" w:evenVBand="0" w:oddHBand="0" w:evenHBand="0" w:firstRowFirstColumn="0" w:firstRowLastColumn="0" w:lastRowFirstColumn="0" w:lastRowLastColumn="0"/>
-            <w:tcW w:w="2282" w:type="dxa"/>
+            <w:tcW w:w="2255" w:type="dxa"/>
           </w:tcPr>
           <w:p>
             <w:pPr>
@@ -304,7 +340,7 @@
         </w:tc>
         <w:tc>
           <w:tcPr>
-            <w:tcW w:w="2246" w:type="dxa"/>
+            <w:tcW w:w="2255" w:type="dxa"/>
           </w:tcPr>
           <w:p>
             <w:pPr>
@@ -313,6 +349,12 @@
                 <w:lang w:val="en-US"/>
               </w:rPr>
             </w:pPr>
+            <w:r>
+              <w:rPr>
+                <w:lang w:val="en-US"/>
+              </w:rPr>
+              <w:t>query:</w:t>
+            </w:r>
           </w:p>
           <w:p>
             <w:pPr>
@@ -321,6 +363,12 @@
                 <w:lang w:val="en-US"/>
               </w:rPr>
             </w:pPr>
+            <w:r>
+              <w:rPr>
+                <w:lang w:val="en-US"/>
+              </w:rPr>
+              <w:t>vehicleID</w:t>
+            </w:r>
           </w:p>
           <w:p>
             <w:pPr>
@@ -329,11 +377,87 @@
                 <w:lang w:val="en-US"/>
               </w:rPr>
             </w:pPr>
+            <w:r>
+              <w:rPr>
+                <w:lang w:val="en-US"/>
+              </w:rPr>
+              <w:t>ownerID</w:t>
+            </w:r>
+          </w:p>
+          <w:p>
+            <w:pPr>
+              <w:cnfStyle w:val="000000000000" w:firstRow="0" w:lastRow="0" w:firstColumn="0" w:lastColumn="0" w:oddVBand="0" w:evenVBand="0" w:oddHBand="0" w:evenHBand="0" w:firstRowFirstColumn="0" w:firstRowLastColumn="0" w:lastRowFirstColumn="0" w:lastRowLastColumn="0"/>
+              <w:rPr>
+                <w:lang w:val="en-US"/>
+              </w:rPr>
+            </w:pPr>
+            <w:r>
+              <w:rPr>
+                <w:lang w:val="en-US"/>
+              </w:rPr>
+              <w:t>capacity</w:t>
+            </w:r>
+          </w:p>
+          <w:p>
+            <w:pPr>
+              <w:cnfStyle w:val="000000000000" w:firstRow="0" w:lastRow="0" w:firstColumn="0" w:lastColumn="0" w:oddVBand="0" w:evenVBand="0" w:oddHBand="0" w:evenHBand="0" w:firstRowFirstColumn="0" w:firstRowLastColumn="0" w:lastRowFirstColumn="0" w:lastRowLastColumn="0"/>
+              <w:rPr>
+                <w:lang w:val="en-US"/>
+              </w:rPr>
+            </w:pPr>
+            <w:r>
+              <w:rPr>
+                <w:lang w:val="en-US"/>
+              </w:rPr>
+              <w:t>inService</w:t>
+            </w:r>
+          </w:p>
+          <w:p>
+            <w:pPr>
+              <w:cnfStyle w:val="000000000000" w:firstRow="0" w:lastRow="0" w:firstColumn="0" w:lastColumn="0" w:oddVBand="0" w:evenVBand="0" w:oddHBand="0" w:evenHBand="0" w:firstRowFirstColumn="0" w:firstRowLastColumn="0" w:lastRowFirstColumn="0" w:lastRowLastColumn="0"/>
+              <w:rPr>
+                <w:lang w:val="en-US"/>
+              </w:rPr>
+            </w:pPr>
+            <w:r>
+              <w:rPr>
+                <w:lang w:val="en-US"/>
+              </w:rPr>
+              <w:t>inUse</w:t>
+            </w:r>
+          </w:p>
+          <w:p>
+            <w:pPr>
+              <w:cnfStyle w:val="000000000000" w:firstRow="0" w:lastRow="0" w:firstColumn="0" w:lastColumn="0" w:oddVBand="0" w:evenVBand="0" w:oddHBand="0" w:evenHBand="0" w:firstRowFirstColumn="0" w:firstRowLastColumn="0" w:lastRowFirstColumn="0" w:lastRowLastColumn="0"/>
+              <w:rPr>
+                <w:lang w:val="en-US"/>
+              </w:rPr>
+            </w:pPr>
+            <w:r>
+              <w:rPr>
+                <w:lang w:val="en-US"/>
+              </w:rPr>
+              <w:t>currentLatitude</w:t>
+            </w:r>
+          </w:p>
+          <w:p>
+            <w:pPr>
+              <w:cnfStyle w:val="000000000000" w:firstRow="0" w:lastRow="0" w:firstColumn="0" w:lastColumn="0" w:oddVBand="0" w:evenVBand="0" w:oddHBand="0" w:evenHBand="0" w:firstRowFirstColumn="0" w:firstRowLastColumn="0" w:lastRowFirstColumn="0" w:lastRowLastColumn="0"/>
+              <w:rPr>
+                <w:lang w:val="en-US"/>
+              </w:rPr>
+            </w:pPr>
+            <w:r>
+              <w:rPr>
+                <w:lang w:val="en-US"/>
+              </w:rPr>
+              <w:t>currentLongitude</w:t>
+            </w:r>
           </w:p>
         </w:tc>
         <w:tc>
           <w:tcPr>
-            <w:tcW w:w="2246" w:type="dxa"/>
+            <w:tcW w:w="3428" w:type="dxa"/>
           </w:tcPr>
           <w:p>
             <w:pPr>
@@ -342,11 +466,47 @@
                 <w:lang w:val="en-US"/>
               </w:rPr>
             </w:pPr>
+            <w:r>
+              <w:rPr>
+                <w:lang w:val="en-US"/>
+              </w:rPr>
+              <w:t>success message and HTTP status 202</w:t>
+            </w:r>
+          </w:p>
+          <w:p>
+            <w:pPr>
+              <w:cnfStyle w:val="000000000000" w:firstRow="0" w:lastRow="0" w:firstColumn="0" w:lastColumn="0" w:oddVBand="0" w:evenVBand="0" w:oddHBand="0" w:evenHBand="0" w:firstRowFirstColumn="0" w:firstRowLastColumn="0" w:lastRowFirstColumn="0" w:lastRowLastColumn="0"/>
+              <w:rPr>
+                <w:i/>
+                <w:lang w:val="en-US"/>
+              </w:rPr>
+            </w:pPr>
+            <w:r>
+              <w:rPr>
+                <w:i/>
+                <w:lang w:val="en-US"/>
+              </w:rPr>
+              <w:t>- OR -</w:t>
+            </w:r>
+          </w:p>
+          <w:p>
+            <w:pPr>
+              <w:cnfStyle w:val="000000000000" w:firstRow="0" w:lastRow="0" w:firstColumn="0" w:lastColumn="0" w:oddVBand="0" w:evenVBand="0" w:oddHBand="0" w:evenHBand="0" w:firstRowFirstColumn="0" w:firstRowLastColumn="0" w:lastRowFirstColumn="0" w:lastRowLastColumn="0"/>
+              <w:rPr>
+                <w:lang w:val="en-US"/>
+              </w:rPr>
+            </w:pPr>
+            <w:r>
+              <w:rPr>
+                <w:lang w:val="en-US"/>
+              </w:rPr>
+              <w:t>error message if vehicleID doesn’t exist and HTTP status 404</w:t>
+            </w:r>
           </w:p>
         </w:tc>
         <w:tc>
           <w:tcPr>
-            <w:tcW w:w="2246" w:type="dxa"/>
+            <w:tcW w:w="1082" w:type="dxa"/>
           </w:tcPr>
           <w:p>
             <w:pPr>
@@ -355,18 +515,24 @@
                 <w:lang w:val="en-US"/>
               </w:rPr>
             </w:pPr>
+            <w:r>
+              <w:rPr>
+                <w:lang w:val="en-US"/>
+              </w:rPr>
+              <w:t>POST</w:t>
+            </w:r>
           </w:p>
         </w:tc>
       </w:tr>
       <w:tr>
         <w:trPr>
           <w:cnfStyle w:val="000000100000" w:firstRow="0" w:lastRow="0" w:firstColumn="0" w:lastColumn="0" w:oddVBand="0" w:evenVBand="0" w:oddHBand="1" w:evenHBand="0" w:firstRowFirstColumn="0" w:firstRowLastColumn="0" w:lastRowFirstColumn="0" w:lastRowLastColumn="0"/>
-          <w:trHeight w:val="375"/>
+          <w:trHeight w:val="2438"/>
         </w:trPr>
         <w:tc>
           <w:tcPr>
             <w:cnfStyle w:val="001000000000" w:firstRow="0" w:lastRow="0" w:firstColumn="1" w:lastColumn="0" w:oddVBand="0" w:evenVBand="0" w:oddHBand="0" w:evenHBand="0" w:firstRowFirstColumn="0" w:firstRowLastColumn="0" w:lastRowFirstColumn="0" w:lastRowLastColumn="0"/>
-            <w:tcW w:w="2282" w:type="dxa"/>
+            <w:tcW w:w="2255" w:type="dxa"/>
           </w:tcPr>
           <w:p>
             <w:pPr>
@@ -386,7 +552,7 @@
         </w:tc>
         <w:tc>
           <w:tcPr>
-            <w:tcW w:w="2246" w:type="dxa"/>
+            <w:tcW w:w="2255" w:type="dxa"/>
           </w:tcPr>
           <w:p>
             <w:pPr>
@@ -395,6 +561,12 @@
                 <w:lang w:val="en-US"/>
               </w:rPr>
             </w:pPr>
+            <w:r>
+              <w:rPr>
+                <w:lang w:val="en-US"/>
+              </w:rPr>
+              <w:t>query:</w:t>
+            </w:r>
           </w:p>
           <w:p>
             <w:pPr>
@@ -403,6 +575,12 @@
                 <w:lang w:val="en-US"/>
               </w:rPr>
             </w:pPr>
+            <w:r>
+              <w:rPr>
+                <w:lang w:val="en-US"/>
+              </w:rPr>
+              <w:t>vehicleID</w:t>
+            </w:r>
           </w:p>
           <w:p>
             <w:pPr>
@@ -423,7 +601,7 @@
         </w:tc>
         <w:tc>
           <w:tcPr>
-            <w:tcW w:w="2246" w:type="dxa"/>
+            <w:tcW w:w="3428" w:type="dxa"/>
           </w:tcPr>
           <w:p>
             <w:pPr>
@@ -432,11 +610,65 @@
                 <w:lang w:val="en-US"/>
               </w:rPr>
             </w:pPr>
+            <w:r>
+              <w:rPr>
+                <w:lang w:val="en-US"/>
+              </w:rPr>
+              <w:t>success message and HTTP status 202</w:t>
+            </w:r>
+          </w:p>
+          <w:p>
+            <w:pPr>
+              <w:cnfStyle w:val="000000100000" w:firstRow="0" w:lastRow="0" w:firstColumn="0" w:lastColumn="0" w:oddVBand="0" w:evenVBand="0" w:oddHBand="1" w:evenHBand="0" w:firstRowFirstColumn="0" w:firstRowLastColumn="0" w:lastRowFirstColumn="0" w:lastRowLastColumn="0"/>
+              <w:rPr>
+                <w:i/>
+                <w:lang w:val="en-US"/>
+              </w:rPr>
+            </w:pPr>
+            <w:r>
+              <w:rPr>
+                <w:i/>
+                <w:lang w:val="en-US"/>
+              </w:rPr>
+              <w:t>- OR -</w:t>
+            </w:r>
+          </w:p>
+          <w:p>
+            <w:pPr>
+              <w:cnfStyle w:val="000000100000" w:firstRow="0" w:lastRow="0" w:firstColumn="0" w:lastColumn="0" w:oddVBand="0" w:evenVBand="0" w:oddHBand="1" w:evenHBand="0" w:firstRowFirstColumn="0" w:firstRowLastColumn="0" w:lastRowFirstColumn="0" w:lastRowLastColumn="0"/>
+              <w:rPr>
+                <w:lang w:val="en-US"/>
+              </w:rPr>
+            </w:pPr>
+            <w:r>
+              <w:rPr>
+                <w:lang w:val="en-US"/>
+              </w:rPr>
+              <w:t xml:space="preserve">error message if vehicleID </w:t>
+            </w:r>
+            <w:r>
+              <w:rPr>
+                <w:lang w:val="en-US"/>
+              </w:rPr>
+              <w:t>already exists</w:t>
+            </w:r>
+            <w:r>
+              <w:rPr>
+                <w:lang w:val="en-US"/>
+              </w:rPr>
+              <w:t xml:space="preserve"> and HTTP status 4</w:t>
+            </w:r>
+            <w:r>
+              <w:rPr>
+                <w:lang w:val="en-US"/>
+              </w:rPr>
+              <w:t>00</w:t>
+            </w:r>
           </w:p>
         </w:tc>
         <w:tc>
           <w:tcPr>
-            <w:tcW w:w="2246" w:type="dxa"/>
+            <w:tcW w:w="1082" w:type="dxa"/>
           </w:tcPr>
           <w:p>
             <w:pPr>
@@ -445,17 +677,23 @@
                 <w:lang w:val="en-US"/>
               </w:rPr>
             </w:pPr>
+            <w:r>
+              <w:rPr>
+                <w:lang w:val="en-US"/>
+              </w:rPr>
+              <w:t>POST</w:t>
+            </w:r>
           </w:p>
         </w:tc>
       </w:tr>
       <w:tr>
         <w:trPr>
-          <w:trHeight w:val="375"/>
+          <w:trHeight w:val="2438"/>
         </w:trPr>
         <w:tc>
           <w:tcPr>
             <w:cnfStyle w:val="001000000000" w:firstRow="0" w:lastRow="0" w:firstColumn="1" w:lastColumn="0" w:oddVBand="0" w:evenVBand="0" w:oddHBand="0" w:evenHBand="0" w:firstRowFirstColumn="0" w:firstRowLastColumn="0" w:lastRowFirstColumn="0" w:lastRowLastColumn="0"/>
-            <w:tcW w:w="2282" w:type="dxa"/>
+            <w:tcW w:w="2255" w:type="dxa"/>
           </w:tcPr>
           <w:p>
             <w:pPr>
@@ -475,7 +713,7 @@
         </w:tc>
         <w:tc>
           <w:tcPr>
-            <w:tcW w:w="2246" w:type="dxa"/>
+            <w:tcW w:w="2255" w:type="dxa"/>
           </w:tcPr>
           <w:p>
             <w:pPr>
@@ -484,6 +722,12 @@
                 <w:lang w:val="en-US"/>
               </w:rPr>
             </w:pPr>
+            <w:r>
+              <w:rPr>
+                <w:lang w:val="en-US"/>
+              </w:rPr>
+              <w:t>query:</w:t>
+            </w:r>
           </w:p>
           <w:p>
             <w:pPr>
@@ -492,6 +736,12 @@
                 <w:lang w:val="en-US"/>
               </w:rPr>
             </w:pPr>
+            <w:r>
+              <w:rPr>
+                <w:lang w:val="en-US"/>
+              </w:rPr>
+              <w:t>vehicleID</w:t>
+            </w:r>
           </w:p>
           <w:p>
             <w:pPr>
@@ -512,7 +762,7 @@
         </w:tc>
         <w:tc>
           <w:tcPr>
-            <w:tcW w:w="2246" w:type="dxa"/>
+            <w:tcW w:w="3428" w:type="dxa"/>
           </w:tcPr>
           <w:p>
             <w:pPr>
@@ -521,11 +771,47 @@
                 <w:lang w:val="en-US"/>
               </w:rPr>
             </w:pPr>
+            <w:r>
+              <w:rPr>
+                <w:lang w:val="en-US"/>
+              </w:rPr>
+              <w:t>success message and HTTP status 202</w:t>
+            </w:r>
+          </w:p>
+          <w:p>
+            <w:pPr>
+              <w:cnfStyle w:val="000000000000" w:firstRow="0" w:lastRow="0" w:firstColumn="0" w:lastColumn="0" w:oddVBand="0" w:evenVBand="0" w:oddHBand="0" w:evenHBand="0" w:firstRowFirstColumn="0" w:firstRowLastColumn="0" w:lastRowFirstColumn="0" w:lastRowLastColumn="0"/>
+              <w:rPr>
+                <w:i/>
+                <w:lang w:val="en-US"/>
+              </w:rPr>
+            </w:pPr>
+            <w:r>
+              <w:rPr>
+                <w:i/>
+                <w:lang w:val="en-US"/>
+              </w:rPr>
+              <w:t>- OR -</w:t>
+            </w:r>
+          </w:p>
+          <w:p>
+            <w:pPr>
+              <w:cnfStyle w:val="000000000000" w:firstRow="0" w:lastRow="0" w:firstColumn="0" w:lastColumn="0" w:oddVBand="0" w:evenVBand="0" w:oddHBand="0" w:evenHBand="0" w:firstRowFirstColumn="0" w:firstRowLastColumn="0" w:lastRowFirstColumn="0" w:lastRowLastColumn="0"/>
+              <w:rPr>
+                <w:lang w:val="en-US"/>
+              </w:rPr>
+            </w:pPr>
+            <w:r>
+              <w:rPr>
+                <w:lang w:val="en-US"/>
+              </w:rPr>
+              <w:t>error message if vehicleID doesn’t exist and HTTP status 404</w:t>
+            </w:r>
           </w:p>
         </w:tc>
         <w:tc>
           <w:tcPr>
-            <w:tcW w:w="2246" w:type="dxa"/>
+            <w:tcW w:w="1082" w:type="dxa"/>
           </w:tcPr>
           <w:p>
             <w:pPr>
@@ -534,6 +820,12 @@
                 <w:lang w:val="en-US"/>
               </w:rPr>
             </w:pPr>
+            <w:r>
+              <w:rPr>
+                <w:lang w:val="en-US"/>
+              </w:rPr>
+              <w:t>POST</w:t>
+            </w:r>
           </w:p>
         </w:tc>
       </w:tr>
@@ -548,6 +840,7 @@
     <w:p>
       <w:pPr>
         <w:rPr>
+          <w:b/>
           <w:lang w:val="en-US"/>
         </w:rPr>
       </w:pPr>
@@ -564,22 +857,242 @@
           <w:b/>
           <w:lang w:val="en-US"/>
         </w:rPr>
-        <w:t>Comments:</w:t>
+        <w:t>Sample query:</w:t>
+      </w:r>
+    </w:p>
+    <w:p>
+      <w:pPr>
+        <w:rPr>
+          <w:lang w:val="en-US"/>
+        </w:rPr>
+      </w:pPr>
+      <w:r>
+        <w:rPr>
+          <w:lang w:val="en-US"/>
+        </w:rPr>
+        <w:t>http://meicher.create.stedwards.edu/WeGoVehicleDB/setVehicle.php?vehicleID=7&amp;ownerID=1&amp;capacity=4&amp;inService=1&amp;inUse=0&amp;currentLatitude=30.324205&amp;currentLongitude=-97.826791</w:t>
+      </w:r>
+      <w:r>
+        <w:rPr>
+          <w:lang w:val="en-US"/>
+        </w:rPr>
+        <w:br w:type="page"/>
+      </w:r>
+    </w:p>
+    <w:p>
+      <w:pPr>
+        <w:rPr>
+          <w:b/>
+          <w:lang w:val="en-US"/>
+        </w:rPr>
+      </w:pPr>
+      <w:r>
+        <w:rPr>
+          <w:b/>
+          <w:lang w:val="en-US"/>
+        </w:rPr>
+        <w:lastRenderedPageBreak/>
+        <w:t>JSON output example</w:t>
       </w:r>
       <w:bookmarkStart w:id="0" w:name="_GoBack"/>
       <w:bookmarkEnd w:id="0"/>
+      <w:r>
+        <w:rPr>
+          <w:b/>
+          <w:lang w:val="en-US"/>
+        </w:rPr>
+        <w:t>:</w:t>
+      </w:r>
     </w:p>
     <w:p>
       <w:pPr>
-        <w:rPr>
-          <w:lang w:val="en-US"/>
-        </w:rPr>
-      </w:pPr>
-      <w:r>
-        <w:rPr>
-          <w:lang w:val="en-US"/>
-        </w:rPr>
-        <w:t>bla</w:t>
+        <w:spacing w:after="0" w:line="240" w:lineRule="auto"/>
+        <w:rPr>
+          <w:rFonts w:ascii="Lucida Console" w:hAnsi="Lucida Console"/>
+          <w:lang w:val="en-US"/>
+        </w:rPr>
+      </w:pPr>
+      <w:r>
+        <w:rPr>
+          <w:rFonts w:ascii="Lucida Console" w:hAnsi="Lucida Console"/>
+          <w:lang w:val="en-US"/>
+        </w:rPr>
+        <w:t>{</w:t>
+      </w:r>
+    </w:p>
+    <w:p>
+      <w:pPr>
+        <w:spacing w:after="0" w:line="240" w:lineRule="auto"/>
+        <w:rPr>
+          <w:rFonts w:ascii="Lucida Console" w:hAnsi="Lucida Console"/>
+          <w:lang w:val="en-US"/>
+        </w:rPr>
+      </w:pPr>
+      <w:r>
+        <w:rPr>
+          <w:rFonts w:ascii="Lucida Console" w:hAnsi="Lucida Console"/>
+          <w:lang w:val="en-US"/>
+        </w:rPr>
+        <w:tab/>
+        <w:t>"vehicleID": "1",</w:t>
+      </w:r>
+    </w:p>
+    <w:p>
+      <w:pPr>
+        <w:spacing w:after="0" w:line="240" w:lineRule="auto"/>
+        <w:rPr>
+          <w:rFonts w:ascii="Lucida Console" w:hAnsi="Lucida Console"/>
+          <w:lang w:val="en-US"/>
+        </w:rPr>
+      </w:pPr>
+      <w:r>
+        <w:rPr>
+          <w:rFonts w:ascii="Lucida Console" w:hAnsi="Lucida Console"/>
+          <w:lang w:val="en-US"/>
+        </w:rPr>
+        <w:tab/>
+        <w:t>"ownerID": "1",</w:t>
+      </w:r>
+    </w:p>
+    <w:p>
+      <w:pPr>
+        <w:spacing w:after="0" w:line="240" w:lineRule="auto"/>
+        <w:rPr>
+          <w:rFonts w:ascii="Lucida Console" w:hAnsi="Lucida Console"/>
+          <w:lang w:val="en-US"/>
+        </w:rPr>
+      </w:pPr>
+      <w:r>
+        <w:rPr>
+          <w:rFonts w:ascii="Lucida Console" w:hAnsi="Lucida Console"/>
+          <w:lang w:val="en-US"/>
+        </w:rPr>
+        <w:tab/>
+        <w:t>"capacity": "4",</w:t>
+      </w:r>
+    </w:p>
+    <w:p>
+      <w:pPr>
+        <w:spacing w:after="0" w:line="240" w:lineRule="auto"/>
+        <w:rPr>
+          <w:rFonts w:ascii="Lucida Console" w:hAnsi="Lucida Console"/>
+          <w:lang w:val="en-US"/>
+        </w:rPr>
+      </w:pPr>
+      <w:r>
+        <w:rPr>
+          <w:rFonts w:ascii="Lucida Console" w:hAnsi="Lucida Console"/>
+          <w:lang w:val="en-US"/>
+        </w:rPr>
+        <w:tab/>
+        <w:t>"inService": "1",</w:t>
+      </w:r>
+    </w:p>
+    <w:p>
+      <w:pPr>
+        <w:spacing w:after="0" w:line="240" w:lineRule="auto"/>
+        <w:rPr>
+          <w:rFonts w:ascii="Lucida Console" w:hAnsi="Lucida Console"/>
+          <w:lang w:val="en-US"/>
+        </w:rPr>
+      </w:pPr>
+      <w:r>
+        <w:rPr>
+          <w:rFonts w:ascii="Lucida Console" w:hAnsi="Lucida Console"/>
+          <w:lang w:val="en-US"/>
+        </w:rPr>
+        <w:tab/>
+        <w:t>"inUse": "1",</w:t>
+      </w:r>
+    </w:p>
+    <w:p>
+      <w:pPr>
+        <w:spacing w:after="0" w:line="240" w:lineRule="auto"/>
+        <w:rPr>
+          <w:rFonts w:ascii="Lucida Console" w:hAnsi="Lucida Console"/>
+          <w:lang w:val="en-US"/>
+        </w:rPr>
+      </w:pPr>
+      <w:r>
+        <w:rPr>
+          <w:rFonts w:ascii="Lucida Console" w:hAnsi="Lucida Console"/>
+          <w:lang w:val="en-US"/>
+        </w:rPr>
+        <w:tab/>
+        <w:t>"currentLatitude": "30.22828600",</w:t>
+      </w:r>
+    </w:p>
+    <w:p>
+      <w:pPr>
+        <w:spacing w:after="0" w:line="240" w:lineRule="auto"/>
+        <w:rPr>
+          <w:rFonts w:ascii="Lucida Console" w:hAnsi="Lucida Console"/>
+          <w:lang w:val="en-US"/>
+        </w:rPr>
+      </w:pPr>
+      <w:r>
+        <w:rPr>
+          <w:rFonts w:ascii="Lucida Console" w:hAnsi="Lucida Console"/>
+          <w:lang w:val="en-US"/>
+        </w:rPr>
+        <w:tab/>
+        <w:t>"currentLongitude": "-97.75381000"</w:t>
+      </w:r>
+    </w:p>
+    <w:p>
+      <w:pPr>
+        <w:spacing w:after="0" w:line="240" w:lineRule="auto"/>
+        <w:rPr>
+          <w:rFonts w:ascii="Lucida Console" w:hAnsi="Lucida Console"/>
+          <w:lang w:val="en-US"/>
+        </w:rPr>
+      </w:pPr>
+      <w:r>
+        <w:rPr>
+          <w:rFonts w:ascii="Lucida Console" w:hAnsi="Lucida Console"/>
+          <w:lang w:val="en-US"/>
+        </w:rPr>
+        <w:t>}</w:t>
+      </w:r>
+    </w:p>
+    <w:p>
+      <w:pPr>
+        <w:rPr>
+          <w:b/>
+          <w:lang w:val="en-US"/>
+        </w:rPr>
+      </w:pPr>
+      <w:r>
+        <w:rPr>
+          <w:b/>
+          <w:lang w:val="en-US"/>
+        </w:rPr>
+        <w:br/>
+      </w:r>
+      <w:r>
+        <w:rPr>
+          <w:b/>
+          <w:lang w:val="en-US"/>
+        </w:rPr>
+        <w:t>Comments:</w:t>
+      </w:r>
+    </w:p>
+    <w:p>
+      <w:pPr>
+        <w:pStyle w:val="Listenabsatz"/>
+        <w:numPr>
+          <w:ilvl w:val="0"/>
+          <w:numId w:val="3"/>
+        </w:numPr>
+        <w:rPr>
+          <w:lang w:val="en-US"/>
+        </w:rPr>
+      </w:pPr>
+      <w:r>
+        <w:rPr>
+          <w:lang w:val="en-US"/>
+        </w:rPr>
+        <w:t>setVehicle always needs all parameters of the vehicle, selective updating of vehicle data items is not supported. Use getVehicle to gather all vehicle data before.</w:t>
       </w:r>
     </w:p>
     <w:sectPr>
@@ -590,6 +1103,357 @@
     </w:sectPr>
   </w:body>
 </w:document>
+</file>
+
+<file path=word/numbering.xml><?xml version="1.0" encoding="utf-8"?>
+<w:numbering xmlns:wpc="http://schemas.microsoft.com/office/word/2010/wordprocessingCanvas" xmlns:cx="http://schemas.microsoft.com/office/drawing/2014/chartex" xmlns:cx1="http://schemas.microsoft.com/office/drawing/2015/9/8/chartex" xmlns:cx2="http://schemas.microsoft.com/office/drawing/2015/10/21/chartex" xmlns:cx3="http://schemas.microsoft.com/office/drawing/2016/5/9/chartex" xmlns:cx4="http://schemas.microsoft.com/office/drawing/2016/5/10/chartex" xmlns:cx5="http://schemas.microsoft.com/office/drawing/2016/5/11/chartex" xmlns:cx6="http://schemas.microsoft.com/office/drawing/2016/5/12/chartex" xmlns:cx7="http://schemas.microsoft.com/office/drawing/2016/5/13/chartex" xmlns:cx8="http://schemas.microsoft.com/office/drawing/2016/5/14/chartex" xmlns:mc="http://schemas.openxmlformats.org/markup-compatibility/2006" xmlns:aink="http://schemas.microsoft.com/office/drawing/2016/ink" xmlns:am3d="http://schemas.microsoft.com/office/drawing/2017/model3d" xmlns:o="urn:schemas-microsoft-com:office:office" xmlns:r="http://schemas.openxmlformats.org/officeDocument/2006/relationships" xmlns:m="http://schemas.openxmlformats.org/officeDocument/2006/math" xmlns:v="urn:schemas-microsoft-com:vml" xmlns:wp14="http://schemas.microsoft.com/office/word/2010/wordprocessingDrawing" xmlns:wp="http://schemas.openxmlformats.org/drawingml/2006/wordprocessingDrawing" xmlns:w10="urn:schemas-microsoft-com:office:word" xmlns:w="http://schemas.openxmlformats.org/wordprocessingml/2006/main" xmlns:w14="http://schemas.microsoft.com/office/word/2010/wordml" xmlns:w15="http://schemas.microsoft.com/office/word/2012/wordml" xmlns:w16cid="http://schemas.microsoft.com/office/word/2016/wordml/cid" xmlns:w16se="http://schemas.microsoft.com/office/word/2015/wordml/symex" xmlns:wpg="http://schemas.microsoft.com/office/word/2010/wordprocessingGroup" xmlns:wpi="http://schemas.microsoft.com/office/word/2010/wordprocessingInk" xmlns:wne="http://schemas.microsoft.com/office/word/2006/wordml" xmlns:wps="http://schemas.microsoft.com/office/word/2010/wordprocessingShape" mc:Ignorable="w14 w15 w16se w16cid wp14">
+  <w:abstractNum w:abstractNumId="0" w15:restartNumberingAfterBreak="0">
+    <w:nsid w:val="17955E92"/>
+    <w:multiLevelType w:val="hybridMultilevel"/>
+    <w:tmpl w:val="66AAF0D6"/>
+    <w:lvl w:ilvl="0" w:tplc="D056F4E4">
+      <w:numFmt w:val="bullet"/>
+      <w:lvlText w:val="-"/>
+      <w:lvlJc w:val="left"/>
+      <w:pPr>
+        <w:ind w:left="720" w:hanging="360"/>
+      </w:pPr>
+      <w:rPr>
+        <w:rFonts w:ascii="Calibri" w:eastAsiaTheme="minorHAnsi" w:hAnsi="Calibri" w:cs="Calibri" w:hint="default"/>
+      </w:rPr>
+    </w:lvl>
+    <w:lvl w:ilvl="1" w:tplc="04070003" w:tentative="1">
+      <w:start w:val="1"/>
+      <w:numFmt w:val="bullet"/>
+      <w:lvlText w:val="o"/>
+      <w:lvlJc w:val="left"/>
+      <w:pPr>
+        <w:ind w:left="1440" w:hanging="360"/>
+      </w:pPr>
+      <w:rPr>
+        <w:rFonts w:ascii="Courier New" w:hAnsi="Courier New" w:cs="Courier New" w:hint="default"/>
+      </w:rPr>
+    </w:lvl>
+    <w:lvl w:ilvl="2" w:tplc="04070005" w:tentative="1">
+      <w:start w:val="1"/>
+      <w:numFmt w:val="bullet"/>
+      <w:lvlText w:val=""/>
+      <w:lvlJc w:val="left"/>
+      <w:pPr>
+        <w:ind w:left="2160" w:hanging="360"/>
+      </w:pPr>
+      <w:rPr>
+        <w:rFonts w:ascii="Wingdings" w:hAnsi="Wingdings" w:hint="default"/>
+      </w:rPr>
+    </w:lvl>
+    <w:lvl w:ilvl="3" w:tplc="04070001" w:tentative="1">
+      <w:start w:val="1"/>
+      <w:numFmt w:val="bullet"/>
+      <w:lvlText w:val=""/>
+      <w:lvlJc w:val="left"/>
+      <w:pPr>
+        <w:ind w:left="2880" w:hanging="360"/>
+      </w:pPr>
+      <w:rPr>
+        <w:rFonts w:ascii="Symbol" w:hAnsi="Symbol" w:hint="default"/>
+      </w:rPr>
+    </w:lvl>
+    <w:lvl w:ilvl="4" w:tplc="04070003" w:tentative="1">
+      <w:start w:val="1"/>
+      <w:numFmt w:val="bullet"/>
+      <w:lvlText w:val="o"/>
+      <w:lvlJc w:val="left"/>
+      <w:pPr>
+        <w:ind w:left="3600" w:hanging="360"/>
+      </w:pPr>
+      <w:rPr>
+        <w:rFonts w:ascii="Courier New" w:hAnsi="Courier New" w:cs="Courier New" w:hint="default"/>
+      </w:rPr>
+    </w:lvl>
+    <w:lvl w:ilvl="5" w:tplc="04070005" w:tentative="1">
+      <w:start w:val="1"/>
+      <w:numFmt w:val="bullet"/>
+      <w:lvlText w:val=""/>
+      <w:lvlJc w:val="left"/>
+      <w:pPr>
+        <w:ind w:left="4320" w:hanging="360"/>
+      </w:pPr>
+      <w:rPr>
+        <w:rFonts w:ascii="Wingdings" w:hAnsi="Wingdings" w:hint="default"/>
+      </w:rPr>
+    </w:lvl>
+    <w:lvl w:ilvl="6" w:tplc="04070001" w:tentative="1">
+      <w:start w:val="1"/>
+      <w:numFmt w:val="bullet"/>
+      <w:lvlText w:val=""/>
+      <w:lvlJc w:val="left"/>
+      <w:pPr>
+        <w:ind w:left="5040" w:hanging="360"/>
+      </w:pPr>
+      <w:rPr>
+        <w:rFonts w:ascii="Symbol" w:hAnsi="Symbol" w:hint="default"/>
+      </w:rPr>
+    </w:lvl>
+    <w:lvl w:ilvl="7" w:tplc="04070003" w:tentative="1">
+      <w:start w:val="1"/>
+      <w:numFmt w:val="bullet"/>
+      <w:lvlText w:val="o"/>
+      <w:lvlJc w:val="left"/>
+      <w:pPr>
+        <w:ind w:left="5760" w:hanging="360"/>
+      </w:pPr>
+      <w:rPr>
+        <w:rFonts w:ascii="Courier New" w:hAnsi="Courier New" w:cs="Courier New" w:hint="default"/>
+      </w:rPr>
+    </w:lvl>
+    <w:lvl w:ilvl="8" w:tplc="04070005" w:tentative="1">
+      <w:start w:val="1"/>
+      <w:numFmt w:val="bullet"/>
+      <w:lvlText w:val=""/>
+      <w:lvlJc w:val="left"/>
+      <w:pPr>
+        <w:ind w:left="6480" w:hanging="360"/>
+      </w:pPr>
+      <w:rPr>
+        <w:rFonts w:ascii="Wingdings" w:hAnsi="Wingdings" w:hint="default"/>
+      </w:rPr>
+    </w:lvl>
+  </w:abstractNum>
+  <w:abstractNum w:abstractNumId="1" w15:restartNumberingAfterBreak="0">
+    <w:nsid w:val="51DA5893"/>
+    <w:multiLevelType w:val="hybridMultilevel"/>
+    <w:tmpl w:val="A26A4C6E"/>
+    <w:lvl w:ilvl="0" w:tplc="B6021ED2">
+      <w:numFmt w:val="bullet"/>
+      <w:lvlText w:val="-"/>
+      <w:lvlJc w:val="left"/>
+      <w:pPr>
+        <w:ind w:left="720" w:hanging="360"/>
+      </w:pPr>
+      <w:rPr>
+        <w:rFonts w:ascii="Calibri" w:eastAsiaTheme="minorHAnsi" w:hAnsi="Calibri" w:cs="Calibri" w:hint="default"/>
+      </w:rPr>
+    </w:lvl>
+    <w:lvl w:ilvl="1" w:tplc="04070003" w:tentative="1">
+      <w:start w:val="1"/>
+      <w:numFmt w:val="bullet"/>
+      <w:lvlText w:val="o"/>
+      <w:lvlJc w:val="left"/>
+      <w:pPr>
+        <w:ind w:left="1440" w:hanging="360"/>
+      </w:pPr>
+      <w:rPr>
+        <w:rFonts w:ascii="Courier New" w:hAnsi="Courier New" w:cs="Courier New" w:hint="default"/>
+      </w:rPr>
+    </w:lvl>
+    <w:lvl w:ilvl="2" w:tplc="04070005" w:tentative="1">
+      <w:start w:val="1"/>
+      <w:numFmt w:val="bullet"/>
+      <w:lvlText w:val=""/>
+      <w:lvlJc w:val="left"/>
+      <w:pPr>
+        <w:ind w:left="2160" w:hanging="360"/>
+      </w:pPr>
+      <w:rPr>
+        <w:rFonts w:ascii="Wingdings" w:hAnsi="Wingdings" w:hint="default"/>
+      </w:rPr>
+    </w:lvl>
+    <w:lvl w:ilvl="3" w:tplc="04070001" w:tentative="1">
+      <w:start w:val="1"/>
+      <w:numFmt w:val="bullet"/>
+      <w:lvlText w:val=""/>
+      <w:lvlJc w:val="left"/>
+      <w:pPr>
+        <w:ind w:left="2880" w:hanging="360"/>
+      </w:pPr>
+      <w:rPr>
+        <w:rFonts w:ascii="Symbol" w:hAnsi="Symbol" w:hint="default"/>
+      </w:rPr>
+    </w:lvl>
+    <w:lvl w:ilvl="4" w:tplc="04070003" w:tentative="1">
+      <w:start w:val="1"/>
+      <w:numFmt w:val="bullet"/>
+      <w:lvlText w:val="o"/>
+      <w:lvlJc w:val="left"/>
+      <w:pPr>
+        <w:ind w:left="3600" w:hanging="360"/>
+      </w:pPr>
+      <w:rPr>
+        <w:rFonts w:ascii="Courier New" w:hAnsi="Courier New" w:cs="Courier New" w:hint="default"/>
+      </w:rPr>
+    </w:lvl>
+    <w:lvl w:ilvl="5" w:tplc="04070005" w:tentative="1">
+      <w:start w:val="1"/>
+      <w:numFmt w:val="bullet"/>
+      <w:lvlText w:val=""/>
+      <w:lvlJc w:val="left"/>
+      <w:pPr>
+        <w:ind w:left="4320" w:hanging="360"/>
+      </w:pPr>
+      <w:rPr>
+        <w:rFonts w:ascii="Wingdings" w:hAnsi="Wingdings" w:hint="default"/>
+      </w:rPr>
+    </w:lvl>
+    <w:lvl w:ilvl="6" w:tplc="04070001" w:tentative="1">
+      <w:start w:val="1"/>
+      <w:numFmt w:val="bullet"/>
+      <w:lvlText w:val=""/>
+      <w:lvlJc w:val="left"/>
+      <w:pPr>
+        <w:ind w:left="5040" w:hanging="360"/>
+      </w:pPr>
+      <w:rPr>
+        <w:rFonts w:ascii="Symbol" w:hAnsi="Symbol" w:hint="default"/>
+      </w:rPr>
+    </w:lvl>
+    <w:lvl w:ilvl="7" w:tplc="04070003" w:tentative="1">
+      <w:start w:val="1"/>
+      <w:numFmt w:val="bullet"/>
+      <w:lvlText w:val="o"/>
+      <w:lvlJc w:val="left"/>
+      <w:pPr>
+        <w:ind w:left="5760" w:hanging="360"/>
+      </w:pPr>
+      <w:rPr>
+        <w:rFonts w:ascii="Courier New" w:hAnsi="Courier New" w:cs="Courier New" w:hint="default"/>
+      </w:rPr>
+    </w:lvl>
+    <w:lvl w:ilvl="8" w:tplc="04070005" w:tentative="1">
+      <w:start w:val="1"/>
+      <w:numFmt w:val="bullet"/>
+      <w:lvlText w:val=""/>
+      <w:lvlJc w:val="left"/>
+      <w:pPr>
+        <w:ind w:left="6480" w:hanging="360"/>
+      </w:pPr>
+      <w:rPr>
+        <w:rFonts w:ascii="Wingdings" w:hAnsi="Wingdings" w:hint="default"/>
+      </w:rPr>
+    </w:lvl>
+  </w:abstractNum>
+  <w:abstractNum w:abstractNumId="2" w15:restartNumberingAfterBreak="0">
+    <w:nsid w:val="535772FF"/>
+    <w:multiLevelType w:val="hybridMultilevel"/>
+    <w:tmpl w:val="3F867250"/>
+    <w:lvl w:ilvl="0" w:tplc="04070001">
+      <w:start w:val="1"/>
+      <w:numFmt w:val="bullet"/>
+      <w:lvlText w:val=""/>
+      <w:lvlJc w:val="left"/>
+      <w:pPr>
+        <w:ind w:left="720" w:hanging="360"/>
+      </w:pPr>
+      <w:rPr>
+        <w:rFonts w:ascii="Symbol" w:hAnsi="Symbol" w:hint="default"/>
+      </w:rPr>
+    </w:lvl>
+    <w:lvl w:ilvl="1" w:tplc="04070003" w:tentative="1">
+      <w:start w:val="1"/>
+      <w:numFmt w:val="bullet"/>
+      <w:lvlText w:val="o"/>
+      <w:lvlJc w:val="left"/>
+      <w:pPr>
+        <w:ind w:left="1440" w:hanging="360"/>
+      </w:pPr>
+      <w:rPr>
+        <w:rFonts w:ascii="Courier New" w:hAnsi="Courier New" w:cs="Courier New" w:hint="default"/>
+      </w:rPr>
+    </w:lvl>
+    <w:lvl w:ilvl="2" w:tplc="04070005" w:tentative="1">
+      <w:start w:val="1"/>
+      <w:numFmt w:val="bullet"/>
+      <w:lvlText w:val=""/>
+      <w:lvlJc w:val="left"/>
+      <w:pPr>
+        <w:ind w:left="2160" w:hanging="360"/>
+      </w:pPr>
+      <w:rPr>
+        <w:rFonts w:ascii="Wingdings" w:hAnsi="Wingdings" w:hint="default"/>
+      </w:rPr>
+    </w:lvl>
+    <w:lvl w:ilvl="3" w:tplc="04070001" w:tentative="1">
+      <w:start w:val="1"/>
+      <w:numFmt w:val="bullet"/>
+      <w:lvlText w:val=""/>
+      <w:lvlJc w:val="left"/>
+      <w:pPr>
+        <w:ind w:left="2880" w:hanging="360"/>
+      </w:pPr>
+      <w:rPr>
+        <w:rFonts w:ascii="Symbol" w:hAnsi="Symbol" w:hint="default"/>
+      </w:rPr>
+    </w:lvl>
+    <w:lvl w:ilvl="4" w:tplc="04070003" w:tentative="1">
+      <w:start w:val="1"/>
+      <w:numFmt w:val="bullet"/>
+      <w:lvlText w:val="o"/>
+      <w:lvlJc w:val="left"/>
+      <w:pPr>
+        <w:ind w:left="3600" w:hanging="360"/>
+      </w:pPr>
+      <w:rPr>
+        <w:rFonts w:ascii="Courier New" w:hAnsi="Courier New" w:cs="Courier New" w:hint="default"/>
+      </w:rPr>
+    </w:lvl>
+    <w:lvl w:ilvl="5" w:tplc="04070005" w:tentative="1">
+      <w:start w:val="1"/>
+      <w:numFmt w:val="bullet"/>
+      <w:lvlText w:val=""/>
+      <w:lvlJc w:val="left"/>
+      <w:pPr>
+        <w:ind w:left="4320" w:hanging="360"/>
+      </w:pPr>
+      <w:rPr>
+        <w:rFonts w:ascii="Wingdings" w:hAnsi="Wingdings" w:hint="default"/>
+      </w:rPr>
+    </w:lvl>
+    <w:lvl w:ilvl="6" w:tplc="04070001" w:tentative="1">
+      <w:start w:val="1"/>
+      <w:numFmt w:val="bullet"/>
+      <w:lvlText w:val=""/>
+      <w:lvlJc w:val="left"/>
+      <w:pPr>
+        <w:ind w:left="5040" w:hanging="360"/>
+      </w:pPr>
+      <w:rPr>
+        <w:rFonts w:ascii="Symbol" w:hAnsi="Symbol" w:hint="default"/>
+      </w:rPr>
+    </w:lvl>
+    <w:lvl w:ilvl="7" w:tplc="04070003" w:tentative="1">
+      <w:start w:val="1"/>
+      <w:numFmt w:val="bullet"/>
+      <w:lvlText w:val="o"/>
+      <w:lvlJc w:val="left"/>
+      <w:pPr>
+        <w:ind w:left="5760" w:hanging="360"/>
+      </w:pPr>
+      <w:rPr>
+        <w:rFonts w:ascii="Courier New" w:hAnsi="Courier New" w:cs="Courier New" w:hint="default"/>
+      </w:rPr>
+    </w:lvl>
+    <w:lvl w:ilvl="8" w:tplc="04070005" w:tentative="1">
+      <w:start w:val="1"/>
+      <w:numFmt w:val="bullet"/>
+      <w:lvlText w:val=""/>
+      <w:lvlJc w:val="left"/>
+      <w:pPr>
+        <w:ind w:left="6480" w:hanging="360"/>
+      </w:pPr>
+      <w:rPr>
+        <w:rFonts w:ascii="Wingdings" w:hAnsi="Wingdings" w:hint="default"/>
+      </w:rPr>
+    </w:lvl>
+  </w:abstractNum>
+  <w:num w:numId="1">
+    <w:abstractNumId w:val="0"/>
+  </w:num>
+  <w:num w:numId="2">
+    <w:abstractNumId w:val="1"/>
+  </w:num>
+  <w:num w:numId="3">
+    <w:abstractNumId w:val="2"/>
+  </w:num>
+</w:numbering>
 </file>
 
 <file path=word/styles.xml><?xml version="1.0" encoding="utf-8"?>
@@ -1111,6 +1975,17 @@
       </w:tcPr>
     </w:tblStylePr>
   </w:style>
+  <w:style w:type="paragraph" w:styleId="Listenabsatz">
+    <w:name w:val="List Paragraph"/>
+    <w:basedOn w:val="Standard"/>
+    <w:uiPriority w:val="34"/>
+    <w:qFormat/>
+    <w:rsid w:val="0015438D"/>
+    <w:pPr>
+      <w:ind w:left="720"/>
+      <w:contextualSpacing/>
+    </w:pPr>
+  </w:style>
 </w:styles>
 </file>
 

</xml_diff>

<commit_message>
Added getAllVehicles.php, updated documentation, changed the other vehicle files to make sure that invalid vehicleID's cannot be created, made the code nicer overall
</commit_message>
<xml_diff>
--- a/models/vehicle/vehicleDB documentation.docx
+++ b/models/vehicle/vehicleDB documentation.docx
@@ -59,7 +59,7 @@
           <w:noProof/>
           <w:lang w:val="en-US"/>
         </w:rPr>
-        <w:t>18 March 2018</w:t>
+        <w:t>24 March 2018</w:t>
       </w:r>
       <w:r>
         <w:rPr>
@@ -572,6 +572,7 @@
             <w:pPr>
               <w:cnfStyle w:val="000000100000" w:firstRow="0" w:lastRow="0" w:firstColumn="0" w:lastColumn="0" w:oddVBand="0" w:evenVBand="0" w:oddHBand="1" w:evenHBand="0" w:firstRowFirstColumn="0" w:firstRowLastColumn="0" w:lastRowFirstColumn="0" w:lastRowLastColumn="0"/>
               <w:rPr>
+                <w:color w:val="808080" w:themeColor="background1" w:themeShade="80"/>
                 <w:lang w:val="en-US"/>
               </w:rPr>
             </w:pPr>
@@ -580,6 +581,19 @@
                 <w:lang w:val="en-US"/>
               </w:rPr>
               <w:t>vehicleID</w:t>
+            </w:r>
+            <w:r>
+              <w:rPr>
+                <w:lang w:val="en-US"/>
+              </w:rPr>
+              <w:t xml:space="preserve"> </w:t>
+            </w:r>
+            <w:r>
+              <w:rPr>
+                <w:color w:val="808080" w:themeColor="background1" w:themeShade="80"/>
+                <w:lang w:val="en-US"/>
+              </w:rPr>
+              <w:t>(&lt;= 1024)</w:t>
             </w:r>
           </w:p>
           <w:p>
@@ -644,25 +658,43 @@
               <w:rPr>
                 <w:lang w:val="en-US"/>
               </w:rPr>
-              <w:t xml:space="preserve">error message if vehicleID </w:t>
-            </w:r>
-            <w:r>
-              <w:rPr>
-                <w:lang w:val="en-US"/>
-              </w:rPr>
-              <w:t>already exists</w:t>
-            </w:r>
-            <w:r>
-              <w:rPr>
-                <w:lang w:val="en-US"/>
-              </w:rPr>
-              <w:t xml:space="preserve"> and HTTP status 4</w:t>
-            </w:r>
-            <w:r>
-              <w:rPr>
-                <w:lang w:val="en-US"/>
-              </w:rPr>
-              <w:t>00</w:t>
+              <w:t>error message if vehicleID already exists and HTTP status 400</w:t>
+            </w:r>
+          </w:p>
+          <w:p>
+            <w:pPr>
+              <w:cnfStyle w:val="000000100000" w:firstRow="0" w:lastRow="0" w:firstColumn="0" w:lastColumn="0" w:oddVBand="0" w:evenVBand="0" w:oddHBand="1" w:evenHBand="0" w:firstRowFirstColumn="0" w:firstRowLastColumn="0" w:lastRowFirstColumn="0" w:lastRowLastColumn="0"/>
+              <w:rPr>
+                <w:i/>
+                <w:lang w:val="en-US"/>
+              </w:rPr>
+            </w:pPr>
+            <w:r>
+              <w:rPr>
+                <w:i/>
+                <w:lang w:val="en-US"/>
+              </w:rPr>
+              <w:t>- OR -</w:t>
+            </w:r>
+          </w:p>
+          <w:p>
+            <w:pPr>
+              <w:cnfStyle w:val="000000100000" w:firstRow="0" w:lastRow="0" w:firstColumn="0" w:lastColumn="0" w:oddVBand="0" w:evenVBand="0" w:oddHBand="1" w:evenHBand="0" w:firstRowFirstColumn="0" w:firstRowLastColumn="0" w:lastRowFirstColumn="0" w:lastRowLastColumn="0"/>
+              <w:rPr>
+                <w:lang w:val="en-US"/>
+              </w:rPr>
+            </w:pPr>
+            <w:r>
+              <w:rPr>
+                <w:lang w:val="en-US"/>
+              </w:rPr>
+              <w:t>error message if</w:t>
+            </w:r>
+            <w:r>
+              <w:rPr>
+                <w:lang w:val="en-US"/>
+              </w:rPr>
+              <w:t xml:space="preserve"> vehicleID is over system limit</w:t>
             </w:r>
           </w:p>
         </w:tc>
@@ -688,7 +720,7 @@
       </w:tr>
       <w:tr>
         <w:trPr>
-          <w:trHeight w:val="2438"/>
+          <w:trHeight w:val="2134"/>
         </w:trPr>
         <w:tc>
           <w:tcPr>
@@ -829,10 +861,131 @@
           </w:p>
         </w:tc>
       </w:tr>
+      <w:tr>
+        <w:trPr>
+          <w:cnfStyle w:val="000000100000" w:firstRow="0" w:lastRow="0" w:firstColumn="0" w:lastColumn="0" w:oddVBand="0" w:evenVBand="0" w:oddHBand="1" w:evenHBand="0" w:firstRowFirstColumn="0" w:firstRowLastColumn="0" w:lastRowFirstColumn="0" w:lastRowLastColumn="0"/>
+          <w:trHeight w:val="1257"/>
+        </w:trPr>
+        <w:tc>
+          <w:tcPr>
+            <w:cnfStyle w:val="001000000000" w:firstRow="0" w:lastRow="0" w:firstColumn="1" w:lastColumn="0" w:oddVBand="0" w:evenVBand="0" w:oddHBand="0" w:evenHBand="0" w:firstRowFirstColumn="0" w:firstRowLastColumn="0" w:lastRowFirstColumn="0" w:lastRowLastColumn="0"/>
+            <w:tcW w:w="2255" w:type="dxa"/>
+          </w:tcPr>
+          <w:p>
+            <w:pPr>
+              <w:rPr>
+                <w:b w:val="0"/>
+                <w:lang w:val="en-US"/>
+              </w:rPr>
+            </w:pPr>
+            <w:r>
+              <w:rPr>
+                <w:b w:val="0"/>
+                <w:lang w:val="en-US"/>
+              </w:rPr>
+              <w:t>getAllVehicles.php</w:t>
+            </w:r>
+          </w:p>
+        </w:tc>
+        <w:tc>
+          <w:tcPr>
+            <w:tcW w:w="2255" w:type="dxa"/>
+          </w:tcPr>
+          <w:p>
+            <w:pPr>
+              <w:cnfStyle w:val="000000100000" w:firstRow="0" w:lastRow="0" w:firstColumn="0" w:lastColumn="0" w:oddVBand="0" w:evenVBand="0" w:oddHBand="1" w:evenHBand="0" w:firstRowFirstColumn="0" w:firstRowLastColumn="0" w:lastRowFirstColumn="0" w:lastRowLastColumn="0"/>
+              <w:rPr>
+                <w:lang w:val="en-US"/>
+              </w:rPr>
+            </w:pPr>
+            <w:r>
+              <w:rPr>
+                <w:lang w:val="en-US"/>
+              </w:rPr>
+              <w:t>- nothing -</w:t>
+            </w:r>
+          </w:p>
+        </w:tc>
+        <w:tc>
+          <w:tcPr>
+            <w:tcW w:w="3428" w:type="dxa"/>
+          </w:tcPr>
+          <w:p>
+            <w:pPr>
+              <w:cnfStyle w:val="000000100000" w:firstRow="0" w:lastRow="0" w:firstColumn="0" w:lastColumn="0" w:oddVBand="0" w:evenVBand="0" w:oddHBand="1" w:evenHBand="0" w:firstRowFirstColumn="0" w:firstRowLastColumn="0" w:lastRowFirstColumn="0" w:lastRowLastColumn="0"/>
+              <w:rPr>
+                <w:lang w:val="en-US"/>
+              </w:rPr>
+            </w:pPr>
+            <w:r>
+              <w:rPr>
+                <w:lang w:val="en-US"/>
+              </w:rPr>
+              <w:t>returns JSON</w:t>
+            </w:r>
+            <w:r>
+              <w:rPr>
+                <w:lang w:val="en-US"/>
+              </w:rPr>
+              <w:t xml:space="preserve"> string</w:t>
+            </w:r>
+            <w:r>
+              <w:rPr>
+                <w:lang w:val="en-US"/>
+              </w:rPr>
+              <w:t>s</w:t>
+            </w:r>
+            <w:r>
+              <w:rPr>
+                <w:lang w:val="en-US"/>
+              </w:rPr>
+              <w:t xml:space="preserve"> with the data</w:t>
+            </w:r>
+            <w:r>
+              <w:rPr>
+                <w:lang w:val="en-US"/>
+              </w:rPr>
+              <w:t xml:space="preserve"> of all </w:t>
+            </w:r>
+            <w:r>
+              <w:rPr>
+                <w:lang w:val="en-US"/>
+              </w:rPr>
+              <w:t>vehicl</w:t>
+            </w:r>
+            <w:r>
+              <w:rPr>
+                <w:lang w:val="en-US"/>
+              </w:rPr>
+              <w:t>es, each JSON string is in a new line</w:t>
+            </w:r>
+          </w:p>
+        </w:tc>
+        <w:tc>
+          <w:tcPr>
+            <w:tcW w:w="1082" w:type="dxa"/>
+          </w:tcPr>
+          <w:p>
+            <w:pPr>
+              <w:cnfStyle w:val="000000100000" w:firstRow="0" w:lastRow="0" w:firstColumn="0" w:lastColumn="0" w:oddVBand="0" w:evenVBand="0" w:oddHBand="1" w:evenHBand="0" w:firstRowFirstColumn="0" w:firstRowLastColumn="0" w:lastRowFirstColumn="0" w:lastRowLastColumn="0"/>
+              <w:rPr>
+                <w:lang w:val="en-US"/>
+              </w:rPr>
+            </w:pPr>
+            <w:r>
+              <w:rPr>
+                <w:lang w:val="en-US"/>
+              </w:rPr>
+              <w:t>GET</w:t>
+            </w:r>
+          </w:p>
+        </w:tc>
+      </w:tr>
     </w:tbl>
     <w:p>
       <w:pPr>
         <w:rPr>
+          <w:b/>
           <w:lang w:val="en-US"/>
         </w:rPr>
       </w:pPr>
@@ -844,20 +997,27 @@
           <w:lang w:val="en-US"/>
         </w:rPr>
       </w:pPr>
+      <w:r>
+        <w:rPr>
+          <w:b/>
+          <w:lang w:val="en-US"/>
+        </w:rPr>
+        <w:t>Sample query:</w:t>
+      </w:r>
+      <w:bookmarkStart w:id="0" w:name="_GoBack"/>
+      <w:bookmarkEnd w:id="0"/>
     </w:p>
     <w:p>
       <w:pPr>
         <w:rPr>
-          <w:b/>
           <w:lang w:val="en-US"/>
         </w:rPr>
       </w:pPr>
       <w:r>
         <w:rPr>
-          <w:b/>
-          <w:lang w:val="en-US"/>
-        </w:rPr>
-        <w:t>Sample query:</w:t>
+          <w:lang w:val="en-US"/>
+        </w:rPr>
+        <w:t>http://meicher.create.stedwards.edu/WeGoVehicleDB/setVehicle.php?vehicleID=7&amp;ownerID=1&amp;capacity=4&amp;inService=1&amp;inUse=0&amp;currentLatitude=30.324205&amp;currentLongitude=-97.826791</w:t>
       </w:r>
     </w:p>
     <w:p>
@@ -870,22 +1030,8 @@
         <w:rPr>
           <w:lang w:val="en-US"/>
         </w:rPr>
-        <w:t>http://meicher.create.stedwards.edu/WeGoVehicleDB/setVehicle.php?vehicleID=7&amp;ownerID=1&amp;capacity=4&amp;inService=1&amp;inUse=0&amp;currentLatitude=30.324205&amp;currentLongitude=-97.826791</w:t>
-      </w:r>
-      <w:r>
-        <w:rPr>
-          <w:lang w:val="en-US"/>
-        </w:rPr>
         <w:br w:type="page"/>
       </w:r>
-    </w:p>
-    <w:p>
-      <w:pPr>
-        <w:rPr>
-          <w:b/>
-          <w:lang w:val="en-US"/>
-        </w:rPr>
-      </w:pPr>
       <w:r>
         <w:rPr>
           <w:b/>
@@ -894,8 +1040,6 @@
         <w:lastRenderedPageBreak/>
         <w:t>JSON output example</w:t>
       </w:r>
-      <w:bookmarkStart w:id="0" w:name="_GoBack"/>
-      <w:bookmarkEnd w:id="0"/>
       <w:r>
         <w:rPr>
           <w:b/>
@@ -1057,8 +1201,36 @@
     </w:p>
     <w:p>
       <w:pPr>
+        <w:spacing w:after="0" w:line="240" w:lineRule="auto"/>
         <w:rPr>
           <w:b/>
+          <w:lang w:val="en-US"/>
+        </w:rPr>
+      </w:pPr>
+    </w:p>
+    <w:p>
+      <w:pPr>
+        <w:spacing w:after="0" w:line="240" w:lineRule="auto"/>
+        <w:rPr>
+          <w:b/>
+          <w:lang w:val="en-US"/>
+        </w:rPr>
+      </w:pPr>
+    </w:p>
+    <w:p>
+      <w:pPr>
+        <w:spacing w:after="0" w:line="240" w:lineRule="auto"/>
+        <w:rPr>
+          <w:b/>
+          <w:lang w:val="en-US"/>
+        </w:rPr>
+      </w:pPr>
+    </w:p>
+    <w:p>
+      <w:pPr>
+        <w:spacing w:after="0" w:line="240" w:lineRule="auto"/>
+        <w:rPr>
+          <w:rFonts w:ascii="Lucida Console" w:hAnsi="Lucida Console"/>
           <w:lang w:val="en-US"/>
         </w:rPr>
       </w:pPr>
@@ -1093,6 +1265,24 @@
           <w:lang w:val="en-US"/>
         </w:rPr>
         <w:t>setVehicle always needs all parameters of the vehicle, selective updating of vehicle data items is not supported. Use getVehicle to gather all vehicle data before.</w:t>
+      </w:r>
+    </w:p>
+    <w:p>
+      <w:pPr>
+        <w:pStyle w:val="Listenabsatz"/>
+        <w:numPr>
+          <w:ilvl w:val="0"/>
+          <w:numId w:val="3"/>
+        </w:numPr>
+        <w:rPr>
+          <w:lang w:val="en-US"/>
+        </w:rPr>
+      </w:pPr>
+      <w:r>
+        <w:rPr>
+          <w:lang w:val="en-US"/>
+        </w:rPr>
+        <w:t>System currently supports vehicleID numbers up to 1024</w:t>
       </w:r>
     </w:p>
     <w:sectPr>
@@ -1108,6 +1298,118 @@
 <file path=word/numbering.xml><?xml version="1.0" encoding="utf-8"?>
 <w:numbering xmlns:wpc="http://schemas.microsoft.com/office/word/2010/wordprocessingCanvas" xmlns:cx="http://schemas.microsoft.com/office/drawing/2014/chartex" xmlns:cx1="http://schemas.microsoft.com/office/drawing/2015/9/8/chartex" xmlns:cx2="http://schemas.microsoft.com/office/drawing/2015/10/21/chartex" xmlns:cx3="http://schemas.microsoft.com/office/drawing/2016/5/9/chartex" xmlns:cx4="http://schemas.microsoft.com/office/drawing/2016/5/10/chartex" xmlns:cx5="http://schemas.microsoft.com/office/drawing/2016/5/11/chartex" xmlns:cx6="http://schemas.microsoft.com/office/drawing/2016/5/12/chartex" xmlns:cx7="http://schemas.microsoft.com/office/drawing/2016/5/13/chartex" xmlns:cx8="http://schemas.microsoft.com/office/drawing/2016/5/14/chartex" xmlns:mc="http://schemas.openxmlformats.org/markup-compatibility/2006" xmlns:aink="http://schemas.microsoft.com/office/drawing/2016/ink" xmlns:am3d="http://schemas.microsoft.com/office/drawing/2017/model3d" xmlns:o="urn:schemas-microsoft-com:office:office" xmlns:r="http://schemas.openxmlformats.org/officeDocument/2006/relationships" xmlns:m="http://schemas.openxmlformats.org/officeDocument/2006/math" xmlns:v="urn:schemas-microsoft-com:vml" xmlns:wp14="http://schemas.microsoft.com/office/word/2010/wordprocessingDrawing" xmlns:wp="http://schemas.openxmlformats.org/drawingml/2006/wordprocessingDrawing" xmlns:w10="urn:schemas-microsoft-com:office:word" xmlns:w="http://schemas.openxmlformats.org/wordprocessingml/2006/main" xmlns:w14="http://schemas.microsoft.com/office/word/2010/wordml" xmlns:w15="http://schemas.microsoft.com/office/word/2012/wordml" xmlns:w16cid="http://schemas.microsoft.com/office/word/2016/wordml/cid" xmlns:w16se="http://schemas.microsoft.com/office/word/2015/wordml/symex" xmlns:wpg="http://schemas.microsoft.com/office/word/2010/wordprocessingGroup" xmlns:wpi="http://schemas.microsoft.com/office/word/2010/wordprocessingInk" xmlns:wne="http://schemas.microsoft.com/office/word/2006/wordml" xmlns:wps="http://schemas.microsoft.com/office/word/2010/wordprocessingShape" mc:Ignorable="w14 w15 w16se w16cid wp14">
   <w:abstractNum w:abstractNumId="0" w15:restartNumberingAfterBreak="0">
+    <w:nsid w:val="02D001F4"/>
+    <w:multiLevelType w:val="hybridMultilevel"/>
+    <w:tmpl w:val="7834FA92"/>
+    <w:lvl w:ilvl="0" w:tplc="6AA60134">
+      <w:numFmt w:val="bullet"/>
+      <w:lvlText w:val="-"/>
+      <w:lvlJc w:val="left"/>
+      <w:pPr>
+        <w:ind w:left="720" w:hanging="360"/>
+      </w:pPr>
+      <w:rPr>
+        <w:rFonts w:ascii="Calibri" w:eastAsiaTheme="minorHAnsi" w:hAnsi="Calibri" w:cs="Calibri" w:hint="default"/>
+      </w:rPr>
+    </w:lvl>
+    <w:lvl w:ilvl="1" w:tplc="04070003" w:tentative="1">
+      <w:start w:val="1"/>
+      <w:numFmt w:val="bullet"/>
+      <w:lvlText w:val="o"/>
+      <w:lvlJc w:val="left"/>
+      <w:pPr>
+        <w:ind w:left="1440" w:hanging="360"/>
+      </w:pPr>
+      <w:rPr>
+        <w:rFonts w:ascii="Courier New" w:hAnsi="Courier New" w:cs="Courier New" w:hint="default"/>
+      </w:rPr>
+    </w:lvl>
+    <w:lvl w:ilvl="2" w:tplc="04070005" w:tentative="1">
+      <w:start w:val="1"/>
+      <w:numFmt w:val="bullet"/>
+      <w:lvlText w:val=""/>
+      <w:lvlJc w:val="left"/>
+      <w:pPr>
+        <w:ind w:left="2160" w:hanging="360"/>
+      </w:pPr>
+      <w:rPr>
+        <w:rFonts w:ascii="Wingdings" w:hAnsi="Wingdings" w:hint="default"/>
+      </w:rPr>
+    </w:lvl>
+    <w:lvl w:ilvl="3" w:tplc="04070001" w:tentative="1">
+      <w:start w:val="1"/>
+      <w:numFmt w:val="bullet"/>
+      <w:lvlText w:val=""/>
+      <w:lvlJc w:val="left"/>
+      <w:pPr>
+        <w:ind w:left="2880" w:hanging="360"/>
+      </w:pPr>
+      <w:rPr>
+        <w:rFonts w:ascii="Symbol" w:hAnsi="Symbol" w:hint="default"/>
+      </w:rPr>
+    </w:lvl>
+    <w:lvl w:ilvl="4" w:tplc="04070003" w:tentative="1">
+      <w:start w:val="1"/>
+      <w:numFmt w:val="bullet"/>
+      <w:lvlText w:val="o"/>
+      <w:lvlJc w:val="left"/>
+      <w:pPr>
+        <w:ind w:left="3600" w:hanging="360"/>
+      </w:pPr>
+      <w:rPr>
+        <w:rFonts w:ascii="Courier New" w:hAnsi="Courier New" w:cs="Courier New" w:hint="default"/>
+      </w:rPr>
+    </w:lvl>
+    <w:lvl w:ilvl="5" w:tplc="04070005" w:tentative="1">
+      <w:start w:val="1"/>
+      <w:numFmt w:val="bullet"/>
+      <w:lvlText w:val=""/>
+      <w:lvlJc w:val="left"/>
+      <w:pPr>
+        <w:ind w:left="4320" w:hanging="360"/>
+      </w:pPr>
+      <w:rPr>
+        <w:rFonts w:ascii="Wingdings" w:hAnsi="Wingdings" w:hint="default"/>
+      </w:rPr>
+    </w:lvl>
+    <w:lvl w:ilvl="6" w:tplc="04070001" w:tentative="1">
+      <w:start w:val="1"/>
+      <w:numFmt w:val="bullet"/>
+      <w:lvlText w:val=""/>
+      <w:lvlJc w:val="left"/>
+      <w:pPr>
+        <w:ind w:left="5040" w:hanging="360"/>
+      </w:pPr>
+      <w:rPr>
+        <w:rFonts w:ascii="Symbol" w:hAnsi="Symbol" w:hint="default"/>
+      </w:rPr>
+    </w:lvl>
+    <w:lvl w:ilvl="7" w:tplc="04070003" w:tentative="1">
+      <w:start w:val="1"/>
+      <w:numFmt w:val="bullet"/>
+      <w:lvlText w:val="o"/>
+      <w:lvlJc w:val="left"/>
+      <w:pPr>
+        <w:ind w:left="5760" w:hanging="360"/>
+      </w:pPr>
+      <w:rPr>
+        <w:rFonts w:ascii="Courier New" w:hAnsi="Courier New" w:cs="Courier New" w:hint="default"/>
+      </w:rPr>
+    </w:lvl>
+    <w:lvl w:ilvl="8" w:tplc="04070005" w:tentative="1">
+      <w:start w:val="1"/>
+      <w:numFmt w:val="bullet"/>
+      <w:lvlText w:val=""/>
+      <w:lvlJc w:val="left"/>
+      <w:pPr>
+        <w:ind w:left="6480" w:hanging="360"/>
+      </w:pPr>
+      <w:rPr>
+        <w:rFonts w:ascii="Wingdings" w:hAnsi="Wingdings" w:hint="default"/>
+      </w:rPr>
+    </w:lvl>
+  </w:abstractNum>
+  <w:abstractNum w:abstractNumId="1" w15:restartNumberingAfterBreak="0">
     <w:nsid w:val="17955E92"/>
     <w:multiLevelType w:val="hybridMultilevel"/>
     <w:tmpl w:val="66AAF0D6"/>
@@ -1219,7 +1521,7 @@
       </w:rPr>
     </w:lvl>
   </w:abstractNum>
-  <w:abstractNum w:abstractNumId="1" w15:restartNumberingAfterBreak="0">
+  <w:abstractNum w:abstractNumId="2" w15:restartNumberingAfterBreak="0">
     <w:nsid w:val="51DA5893"/>
     <w:multiLevelType w:val="hybridMultilevel"/>
     <w:tmpl w:val="A26A4C6E"/>
@@ -1331,7 +1633,7 @@
       </w:rPr>
     </w:lvl>
   </w:abstractNum>
-  <w:abstractNum w:abstractNumId="2" w15:restartNumberingAfterBreak="0">
+  <w:abstractNum w:abstractNumId="3" w15:restartNumberingAfterBreak="0">
     <w:nsid w:val="535772FF"/>
     <w:multiLevelType w:val="hybridMultilevel"/>
     <w:tmpl w:val="3F867250"/>
@@ -1445,13 +1747,16 @@
     </w:lvl>
   </w:abstractNum>
   <w:num w:numId="1">
-    <w:abstractNumId w:val="0"/>
+    <w:abstractNumId w:val="1"/>
   </w:num>
   <w:num w:numId="2">
-    <w:abstractNumId w:val="1"/>
+    <w:abstractNumId w:val="2"/>
   </w:num>
   <w:num w:numId="3">
-    <w:abstractNumId w:val="2"/>
+    <w:abstractNumId w:val="3"/>
+  </w:num>
+  <w:num w:numId="4">
+    <w:abstractNumId w:val="0"/>
   </w:num>
 </w:numbering>
 </file>
@@ -1986,6 +2291,29 @@
       <w:contextualSpacing/>
     </w:pPr>
   </w:style>
+  <w:style w:type="character" w:styleId="Hyperlink">
+    <w:name w:val="Hyperlink"/>
+    <w:basedOn w:val="Absatz-Standardschriftart"/>
+    <w:uiPriority w:val="99"/>
+    <w:unhideWhenUsed/>
+    <w:rsid w:val="00124CE9"/>
+    <w:rPr>
+      <w:color w:val="0563C1" w:themeColor="hyperlink"/>
+      <w:u w:val="single"/>
+    </w:rPr>
+  </w:style>
+  <w:style w:type="character" w:styleId="NichtaufgelsteErwhnung">
+    <w:name w:val="Unresolved Mention"/>
+    <w:basedOn w:val="Absatz-Standardschriftart"/>
+    <w:uiPriority w:val="99"/>
+    <w:semiHidden/>
+    <w:unhideWhenUsed/>
+    <w:rsid w:val="00124CE9"/>
+    <w:rPr>
+      <w:color w:val="808080"/>
+      <w:shd w:val="clear" w:color="auto" w:fill="E6E6E6"/>
+    </w:rPr>
+  </w:style>
 </w:styles>
 </file>
 

</xml_diff>

<commit_message>
"vehicleDB Dashboard" created (first version), it's up & running, some changes were necessary to the other vehicleDB files, updated documentation
</commit_message>
<xml_diff>
--- a/models/vehicle/vehicleDB documentation.docx
+++ b/models/vehicle/vehicleDB documentation.docx
@@ -59,7 +59,7 @@
           <w:noProof/>
           <w:lang w:val="en-US"/>
         </w:rPr>
-        <w:t>24 March 2018</w:t>
+        <w:t>29 March 2018</w:t>
       </w:r>
       <w:r>
         <w:rPr>
@@ -708,8 +708,6 @@
               </w:rPr>
               <w:t>under/</w:t>
             </w:r>
-            <w:bookmarkStart w:id="0" w:name="_GoBack"/>
-            <w:bookmarkEnd w:id="0"/>
             <w:r>
               <w:rPr>
                 <w:lang w:val="en-US"/>
@@ -720,13 +718,7 @@
               <w:rPr>
                 <w:lang w:val="en-US"/>
               </w:rPr>
-              <w:t xml:space="preserve"> </w:t>
-            </w:r>
-            <w:r>
-              <w:rPr>
-                <w:lang w:val="en-US"/>
-              </w:rPr>
-              <w:t>and HTTP status 400</w:t>
+              <w:t xml:space="preserve"> and HTTP status 400</w:t>
             </w:r>
           </w:p>
         </w:tc>
@@ -1216,7 +1208,7 @@
           <w:lang w:val="en-US"/>
         </w:rPr>
         <w:tab/>
-        <w:t>"currentLongitude": "-97.75381000"</w:t>
+        <w:t>"currentLongitude": "-97.75381000",</w:t>
       </w:r>
     </w:p>
     <w:p>
@@ -1232,6 +1224,23 @@
           <w:rFonts w:ascii="Lucida Console" w:hAnsi="Lucida Console"/>
           <w:lang w:val="en-US"/>
         </w:rPr>
+        <w:tab/>
+        <w:t>"lastUpdate": "2018-03-29 00:00:00"</w:t>
+      </w:r>
+    </w:p>
+    <w:p>
+      <w:pPr>
+        <w:spacing w:after="0" w:line="240" w:lineRule="auto"/>
+        <w:rPr>
+          <w:rFonts w:ascii="Lucida Console" w:hAnsi="Lucida Console"/>
+          <w:lang w:val="en-US"/>
+        </w:rPr>
+      </w:pPr>
+      <w:r>
+        <w:rPr>
+          <w:rFonts w:ascii="Lucida Console" w:hAnsi="Lucida Console"/>
+          <w:lang w:val="en-US"/>
+        </w:rPr>
         <w:t>}</w:t>
       </w:r>
     </w:p>
@@ -1243,6 +1252,99 @@
           <w:lang w:val="en-US"/>
         </w:rPr>
       </w:pPr>
+    </w:p>
+    <w:p>
+      <w:pPr>
+        <w:spacing w:after="0" w:line="240" w:lineRule="auto"/>
+        <w:rPr>
+          <w:b/>
+          <w:lang w:val="en-US"/>
+        </w:rPr>
+      </w:pPr>
+    </w:p>
+    <w:p>
+      <w:pPr>
+        <w:spacing w:after="0" w:line="240" w:lineRule="auto"/>
+        <w:rPr>
+          <w:b/>
+          <w:lang w:val="en-US"/>
+        </w:rPr>
+      </w:pPr>
+    </w:p>
+    <w:p>
+      <w:pPr>
+        <w:rPr>
+          <w:b/>
+          <w:lang w:val="en-US"/>
+        </w:rPr>
+      </w:pPr>
+      <w:r>
+        <w:rPr>
+          <w:b/>
+          <w:lang w:val="en-US"/>
+        </w:rPr>
+        <w:t>vehicleDB dashboard (added on March 29, 2018)</w:t>
+      </w:r>
+    </w:p>
+    <w:p>
+      <w:pPr>
+        <w:rPr>
+          <w:lang w:val="en-US"/>
+        </w:rPr>
+      </w:pPr>
+      <w:hyperlink r:id="rId5" w:history="1">
+        <w:r>
+          <w:rPr>
+            <w:rStyle w:val="Hyperlink"/>
+            <w:lang w:val="en-US"/>
+          </w:rPr>
+          <w:t>http://meicher.create.stedwards.edu/WeGoVehicleDB/vehicleDashboardMain.php</w:t>
+        </w:r>
+      </w:hyperlink>
+    </w:p>
+    <w:p>
+      <w:pPr>
+        <w:rPr>
+          <w:lang w:val="en-US"/>
+        </w:rPr>
+      </w:pPr>
+      <w:r>
+        <w:rPr>
+          <w:lang w:val="en-US"/>
+        </w:rPr>
+        <w:t>Login password: wego123!</w:t>
+      </w:r>
+    </w:p>
+    <w:p>
+      <w:pPr>
+        <w:rPr>
+          <w:lang w:val="en-US"/>
+        </w:rPr>
+      </w:pPr>
+      <w:r>
+        <w:rPr>
+          <w:lang w:val="en-US"/>
+        </w:rPr>
+        <w:t>This page can be accessed with a regular browser. It allows the WeGo administration to take a look at all vehicles</w:t>
+      </w:r>
+      <w:r>
+        <w:rPr>
+          <w:lang w:val="en-US"/>
+        </w:rPr>
+        <w:t xml:space="preserve"> and their data</w:t>
+      </w:r>
+      <w:r>
+        <w:rPr>
+          <w:lang w:val="en-US"/>
+        </w:rPr>
+        <w:t>, add new vehicles to the list and delete vehicles</w:t>
+      </w:r>
+      <w:r>
+        <w:rPr>
+          <w:lang w:val="en-US"/>
+        </w:rPr>
+        <w:t>. In the future, it will also support changing the parameters of vehicles manually.</w:t>
+      </w:r>
     </w:p>
     <w:p>
       <w:pPr>
@@ -1326,6 +1428,39 @@
         </w:rPr>
         <w:t>from 0 to 1024</w:t>
       </w:r>
+    </w:p>
+    <w:p>
+      <w:pPr>
+        <w:pStyle w:val="Listenabsatz"/>
+        <w:numPr>
+          <w:ilvl w:val="0"/>
+          <w:numId w:val="3"/>
+        </w:numPr>
+        <w:rPr>
+          <w:lang w:val="en-US"/>
+        </w:rPr>
+      </w:pPr>
+      <w:r>
+        <w:rPr>
+          <w:lang w:val="en-US"/>
+        </w:rPr>
+        <w:t xml:space="preserve">lastUpdate parameter is set by the system when using makeVehicle or setVehicle, </w:t>
+      </w:r>
+      <w:r>
+        <w:rPr>
+          <w:lang w:val="en-US"/>
+        </w:rPr>
+        <w:t>value cannot be modified by the user through normal means</w:t>
+      </w:r>
+      <w:bookmarkStart w:id="0" w:name="_GoBack"/>
+      <w:bookmarkEnd w:id="0"/>
+    </w:p>
+    <w:p>
+      <w:pPr>
+        <w:rPr>
+          <w:lang w:val="en-US"/>
+        </w:rPr>
+      </w:pPr>
     </w:p>
     <w:sectPr>
       <w:pgSz w:w="11906" w:h="16838"/>

</xml_diff>

<commit_message>
vehicleDB dashboard now has the feature to manually change vehicle data, setVehicle.php now supports selective vehicle parameter updating
</commit_message>
<xml_diff>
--- a/models/vehicle/vehicleDB documentation.docx
+++ b/models/vehicle/vehicleDB documentation.docx
@@ -59,7 +59,7 @@
           <w:noProof/>
           <w:lang w:val="en-US"/>
         </w:rPr>
-        <w:t>29 March 2018</w:t>
+        <w:t>2 April 2018</w:t>
       </w:r>
       <w:r>
         <w:rPr>
@@ -82,8 +82,8 @@
         <w:tblLook w:val="04A0" w:firstRow="1" w:lastRow="0" w:firstColumn="1" w:lastColumn="0" w:noHBand="0" w:noVBand="1"/>
       </w:tblPr>
       <w:tblGrid>
-        <w:gridCol w:w="2255"/>
-        <w:gridCol w:w="2255"/>
+        <w:gridCol w:w="2127"/>
+        <w:gridCol w:w="2383"/>
         <w:gridCol w:w="3428"/>
         <w:gridCol w:w="1082"/>
       </w:tblGrid>
@@ -95,7 +95,7 @@
         <w:tc>
           <w:tcPr>
             <w:cnfStyle w:val="001000000000" w:firstRow="0" w:lastRow="0" w:firstColumn="1" w:lastColumn="0" w:oddVBand="0" w:evenVBand="0" w:oddHBand="0" w:evenHBand="0" w:firstRowFirstColumn="0" w:firstRowLastColumn="0" w:lastRowFirstColumn="0" w:lastRowLastColumn="0"/>
-            <w:tcW w:w="2255" w:type="dxa"/>
+            <w:tcW w:w="2127" w:type="dxa"/>
           </w:tcPr>
           <w:p>
             <w:pPr>
@@ -113,7 +113,7 @@
         </w:tc>
         <w:tc>
           <w:tcPr>
-            <w:tcW w:w="2255" w:type="dxa"/>
+            <w:tcW w:w="2383" w:type="dxa"/>
           </w:tcPr>
           <w:p>
             <w:pPr>
@@ -177,7 +177,7 @@
         <w:tc>
           <w:tcPr>
             <w:cnfStyle w:val="001000000000" w:firstRow="0" w:lastRow="0" w:firstColumn="1" w:lastColumn="0" w:oddVBand="0" w:evenVBand="0" w:oddHBand="0" w:evenHBand="0" w:firstRowFirstColumn="0" w:firstRowLastColumn="0" w:lastRowFirstColumn="0" w:lastRowLastColumn="0"/>
-            <w:tcW w:w="2255" w:type="dxa"/>
+            <w:tcW w:w="2127" w:type="dxa"/>
           </w:tcPr>
           <w:p>
             <w:pPr>
@@ -197,7 +197,7 @@
         </w:tc>
         <w:tc>
           <w:tcPr>
-            <w:tcW w:w="2255" w:type="dxa"/>
+            <w:tcW w:w="2383" w:type="dxa"/>
           </w:tcPr>
           <w:p>
             <w:pPr>
@@ -225,6 +225,20 @@
                 <w:lang w:val="en-US"/>
               </w:rPr>
               <w:t>vehicleID</w:t>
+            </w:r>
+            <w:r>
+              <w:rPr>
+                <w:lang w:val="en-US"/>
+              </w:rPr>
+              <w:t xml:space="preserve"> </w:t>
+            </w:r>
+            <w:r>
+              <w:rPr>
+                <w:color w:val="808080" w:themeColor="background1" w:themeShade="80"/>
+                <w:sz w:val="16"/>
+                <w:lang w:val="en-US"/>
+              </w:rPr>
+              <w:t>(&lt;= 1024)</w:t>
             </w:r>
           </w:p>
           <w:p>
@@ -326,7 +340,7 @@
         <w:tc>
           <w:tcPr>
             <w:cnfStyle w:val="001000000000" w:firstRow="0" w:lastRow="0" w:firstColumn="1" w:lastColumn="0" w:oddVBand="0" w:evenVBand="0" w:oddHBand="0" w:evenHBand="0" w:firstRowFirstColumn="0" w:firstRowLastColumn="0" w:lastRowFirstColumn="0" w:lastRowLastColumn="0"/>
-            <w:tcW w:w="2255" w:type="dxa"/>
+            <w:tcW w:w="2127" w:type="dxa"/>
           </w:tcPr>
           <w:p>
             <w:pPr>
@@ -346,7 +360,7 @@
         </w:tc>
         <w:tc>
           <w:tcPr>
-            <w:tcW w:w="2255" w:type="dxa"/>
+            <w:tcW w:w="2383" w:type="dxa"/>
           </w:tcPr>
           <w:p>
             <w:pPr>
@@ -366,6 +380,7 @@
             <w:pPr>
               <w:cnfStyle w:val="000000000000" w:firstRow="0" w:lastRow="0" w:firstColumn="0" w:lastColumn="0" w:oddVBand="0" w:evenVBand="0" w:oddHBand="0" w:evenHBand="0" w:firstRowFirstColumn="0" w:firstRowLastColumn="0" w:lastRowFirstColumn="0" w:lastRowLastColumn="0"/>
               <w:rPr>
+                <w:sz w:val="18"/>
                 <w:lang w:val="en-US"/>
               </w:rPr>
             </w:pPr>
@@ -375,6 +390,20 @@
               </w:rPr>
               <w:t>vehicleID</w:t>
             </w:r>
+            <w:r>
+              <w:rPr>
+                <w:lang w:val="en-US"/>
+              </w:rPr>
+              <w:t xml:space="preserve"> </w:t>
+            </w:r>
+            <w:r>
+              <w:rPr>
+                <w:color w:val="808080" w:themeColor="background1" w:themeShade="80"/>
+                <w:sz w:val="18"/>
+                <w:lang w:val="en-US"/>
+              </w:rPr>
+              <w:t>(req’d)</w:t>
+            </w:r>
           </w:p>
           <w:p>
             <w:pPr>
@@ -389,6 +418,41 @@
               </w:rPr>
               <w:t>ownerID</w:t>
             </w:r>
+            <w:r>
+              <w:rPr>
+                <w:sz w:val="16"/>
+                <w:szCs w:val="16"/>
+                <w:lang w:val="en-US"/>
+              </w:rPr>
+              <w:t xml:space="preserve"> </w:t>
+            </w:r>
+            <w:r>
+              <w:rPr>
+                <w:color w:val="808080" w:themeColor="background1" w:themeShade="80"/>
+                <w:sz w:val="16"/>
+                <w:szCs w:val="16"/>
+                <w:lang w:val="en-US"/>
+              </w:rPr>
+              <w:t>(</w:t>
+            </w:r>
+            <w:r>
+              <w:rPr>
+                <w:color w:val="808080" w:themeColor="background1" w:themeShade="80"/>
+                <w:sz w:val="16"/>
+                <w:szCs w:val="16"/>
+                <w:lang w:val="en-US"/>
+              </w:rPr>
+              <w:t>opt’l</w:t>
+            </w:r>
+            <w:r>
+              <w:rPr>
+                <w:color w:val="808080" w:themeColor="background1" w:themeShade="80"/>
+                <w:sz w:val="16"/>
+                <w:szCs w:val="16"/>
+                <w:lang w:val="en-US"/>
+              </w:rPr>
+              <w:t>)</w:t>
+            </w:r>
           </w:p>
           <w:p>
             <w:pPr>
@@ -403,6 +467,23 @@
               </w:rPr>
               <w:t>capacity</w:t>
             </w:r>
+            <w:r>
+              <w:rPr>
+                <w:sz w:val="16"/>
+                <w:szCs w:val="16"/>
+                <w:lang w:val="en-US"/>
+              </w:rPr>
+              <w:t xml:space="preserve"> </w:t>
+            </w:r>
+            <w:r>
+              <w:rPr>
+                <w:color w:val="808080" w:themeColor="background1" w:themeShade="80"/>
+                <w:sz w:val="16"/>
+                <w:szCs w:val="16"/>
+                <w:lang w:val="en-US"/>
+              </w:rPr>
+              <w:t>(opt’l)</w:t>
+            </w:r>
           </w:p>
           <w:p>
             <w:pPr>
@@ -417,6 +498,23 @@
               </w:rPr>
               <w:t>inService</w:t>
             </w:r>
+            <w:r>
+              <w:rPr>
+                <w:sz w:val="16"/>
+                <w:szCs w:val="16"/>
+                <w:lang w:val="en-US"/>
+              </w:rPr>
+              <w:t xml:space="preserve"> </w:t>
+            </w:r>
+            <w:r>
+              <w:rPr>
+                <w:color w:val="808080" w:themeColor="background1" w:themeShade="80"/>
+                <w:sz w:val="16"/>
+                <w:szCs w:val="16"/>
+                <w:lang w:val="en-US"/>
+              </w:rPr>
+              <w:t>(opt’l)</w:t>
+            </w:r>
           </w:p>
           <w:p>
             <w:pPr>
@@ -431,6 +529,23 @@
               </w:rPr>
               <w:t>inUse</w:t>
             </w:r>
+            <w:r>
+              <w:rPr>
+                <w:sz w:val="16"/>
+                <w:szCs w:val="16"/>
+                <w:lang w:val="en-US"/>
+              </w:rPr>
+              <w:t xml:space="preserve"> </w:t>
+            </w:r>
+            <w:r>
+              <w:rPr>
+                <w:color w:val="808080" w:themeColor="background1" w:themeShade="80"/>
+                <w:sz w:val="16"/>
+                <w:szCs w:val="16"/>
+                <w:lang w:val="en-US"/>
+              </w:rPr>
+              <w:t>(opt’l)</w:t>
+            </w:r>
           </w:p>
           <w:p>
             <w:pPr>
@@ -445,6 +560,23 @@
               </w:rPr>
               <w:t>currentLatitude</w:t>
             </w:r>
+            <w:r>
+              <w:rPr>
+                <w:sz w:val="16"/>
+                <w:szCs w:val="16"/>
+                <w:lang w:val="en-US"/>
+              </w:rPr>
+              <w:t xml:space="preserve"> </w:t>
+            </w:r>
+            <w:r>
+              <w:rPr>
+                <w:color w:val="808080" w:themeColor="background1" w:themeShade="80"/>
+                <w:sz w:val="16"/>
+                <w:szCs w:val="16"/>
+                <w:lang w:val="en-US"/>
+              </w:rPr>
+              <w:t>(opt’l)</w:t>
+            </w:r>
           </w:p>
           <w:p>
             <w:pPr>
@@ -458,6 +590,23 @@
                 <w:lang w:val="en-US"/>
               </w:rPr>
               <w:t>currentLongitude</w:t>
+            </w:r>
+            <w:r>
+              <w:rPr>
+                <w:sz w:val="16"/>
+                <w:szCs w:val="16"/>
+                <w:lang w:val="en-US"/>
+              </w:rPr>
+              <w:t xml:space="preserve"> </w:t>
+            </w:r>
+            <w:r>
+              <w:rPr>
+                <w:color w:val="808080" w:themeColor="background1" w:themeShade="80"/>
+                <w:sz w:val="16"/>
+                <w:szCs w:val="16"/>
+                <w:lang w:val="en-US"/>
+              </w:rPr>
+              <w:t>(opt’l)</w:t>
             </w:r>
           </w:p>
         </w:tc>
@@ -544,7 +693,7 @@
         <w:tc>
           <w:tcPr>
             <w:cnfStyle w:val="001000000000" w:firstRow="0" w:lastRow="0" w:firstColumn="1" w:lastColumn="0" w:oddVBand="0" w:evenVBand="0" w:oddHBand="0" w:evenHBand="0" w:firstRowFirstColumn="0" w:firstRowLastColumn="0" w:lastRowFirstColumn="0" w:lastRowLastColumn="0"/>
-            <w:tcW w:w="2255" w:type="dxa"/>
+            <w:tcW w:w="2127" w:type="dxa"/>
           </w:tcPr>
           <w:p>
             <w:pPr>
@@ -564,7 +713,7 @@
         </w:tc>
         <w:tc>
           <w:tcPr>
-            <w:tcW w:w="2255" w:type="dxa"/>
+            <w:tcW w:w="2383" w:type="dxa"/>
           </w:tcPr>
           <w:p>
             <w:pPr>
@@ -585,6 +734,7 @@
               <w:cnfStyle w:val="000000100000" w:firstRow="0" w:lastRow="0" w:firstColumn="0" w:lastColumn="0" w:oddVBand="0" w:evenVBand="0" w:oddHBand="1" w:evenHBand="0" w:firstRowFirstColumn="0" w:firstRowLastColumn="0" w:lastRowFirstColumn="0" w:lastRowLastColumn="0"/>
               <w:rPr>
                 <w:color w:val="808080" w:themeColor="background1" w:themeShade="80"/>
+                <w:sz w:val="16"/>
                 <w:lang w:val="en-US"/>
               </w:rPr>
             </w:pPr>
@@ -603,6 +753,7 @@
             <w:r>
               <w:rPr>
                 <w:color w:val="808080" w:themeColor="background1" w:themeShade="80"/>
+                <w:sz w:val="16"/>
                 <w:lang w:val="en-US"/>
               </w:rPr>
               <w:t>(&lt;= 1024)</w:t>
@@ -749,7 +900,7 @@
         <w:tc>
           <w:tcPr>
             <w:cnfStyle w:val="001000000000" w:firstRow="0" w:lastRow="0" w:firstColumn="1" w:lastColumn="0" w:oddVBand="0" w:evenVBand="0" w:oddHBand="0" w:evenHBand="0" w:firstRowFirstColumn="0" w:firstRowLastColumn="0" w:lastRowFirstColumn="0" w:lastRowLastColumn="0"/>
-            <w:tcW w:w="2255" w:type="dxa"/>
+            <w:tcW w:w="2127" w:type="dxa"/>
           </w:tcPr>
           <w:p>
             <w:pPr>
@@ -769,7 +920,7 @@
         </w:tc>
         <w:tc>
           <w:tcPr>
-            <w:tcW w:w="2255" w:type="dxa"/>
+            <w:tcW w:w="2383" w:type="dxa"/>
           </w:tcPr>
           <w:p>
             <w:pPr>
@@ -798,6 +949,22 @@
               </w:rPr>
               <w:t>vehicleID</w:t>
             </w:r>
+            <w:r>
+              <w:rPr>
+                <w:lang w:val="en-US"/>
+              </w:rPr>
+              <w:t xml:space="preserve"> </w:t>
+            </w:r>
+            <w:r>
+              <w:rPr>
+                <w:color w:val="808080" w:themeColor="background1" w:themeShade="80"/>
+                <w:sz w:val="16"/>
+                <w:lang w:val="en-US"/>
+              </w:rPr>
+              <w:t>(&lt;= 1024)</w:t>
+            </w:r>
+            <w:bookmarkStart w:id="0" w:name="_GoBack"/>
+            <w:bookmarkEnd w:id="0"/>
           </w:p>
           <w:p>
             <w:pPr>
@@ -899,7 +1066,7 @@
         <w:tc>
           <w:tcPr>
             <w:cnfStyle w:val="001000000000" w:firstRow="0" w:lastRow="0" w:firstColumn="1" w:lastColumn="0" w:oddVBand="0" w:evenVBand="0" w:oddHBand="0" w:evenHBand="0" w:firstRowFirstColumn="0" w:firstRowLastColumn="0" w:lastRowFirstColumn="0" w:lastRowLastColumn="0"/>
-            <w:tcW w:w="2255" w:type="dxa"/>
+            <w:tcW w:w="2127" w:type="dxa"/>
           </w:tcPr>
           <w:p>
             <w:pPr>
@@ -919,7 +1086,7 @@
         </w:tc>
         <w:tc>
           <w:tcPr>
-            <w:tcW w:w="2255" w:type="dxa"/>
+            <w:tcW w:w="2383" w:type="dxa"/>
           </w:tcPr>
           <w:p>
             <w:pPr>
@@ -1312,7 +1479,14 @@
         <w:rPr>
           <w:lang w:val="en-US"/>
         </w:rPr>
-        <w:t>Login password: wego123!</w:t>
+        <w:t xml:space="preserve">Login password: </w:t>
+      </w:r>
+      <w:r>
+        <w:rPr>
+          <w:highlight w:val="yellow"/>
+          <w:lang w:val="en-US"/>
+        </w:rPr>
+        <w:t>wego123!</w:t>
       </w:r>
     </w:p>
     <w:p>
@@ -1337,13 +1511,25 @@
         <w:rPr>
           <w:lang w:val="en-US"/>
         </w:rPr>
-        <w:t>, add new vehicles to the list and delete vehicles</w:t>
-      </w:r>
-      <w:r>
-        <w:rPr>
-          <w:lang w:val="en-US"/>
-        </w:rPr>
-        <w:t>. In the future, it will also support changing the parameters of vehicles manually.</w:t>
+        <w:t>, add new vehicles to the list</w:t>
+      </w:r>
+      <w:r>
+        <w:rPr>
+          <w:lang w:val="en-US"/>
+        </w:rPr>
+        <w:t>, change some parameters of vehicles</w:t>
+      </w:r>
+      <w:r>
+        <w:rPr>
+          <w:lang w:val="en-US"/>
+        </w:rPr>
+        <w:t xml:space="preserve"> and delete vehicles</w:t>
+      </w:r>
+      <w:r>
+        <w:rPr>
+          <w:lang w:val="en-US"/>
+        </w:rPr>
+        <w:t>.</w:t>
       </w:r>
     </w:p>
     <w:p>
@@ -1402,7 +1588,25 @@
         <w:rPr>
           <w:lang w:val="en-US"/>
         </w:rPr>
-        <w:t>setVehicle always needs all parameters of the vehicle, selective updating of vehicle data items is not supported. Use getVehicle to gather all vehicle data before.</w:t>
+        <w:t xml:space="preserve">setVehicle </w:t>
+      </w:r>
+      <w:r>
+        <w:rPr>
+          <w:lang w:val="en-US"/>
+        </w:rPr>
+        <w:t xml:space="preserve">now </w:t>
+      </w:r>
+      <w:r>
+        <w:rPr>
+          <w:lang w:val="en-US"/>
+        </w:rPr>
+        <w:t>supports</w:t>
+      </w:r>
+      <w:r>
+        <w:rPr>
+          <w:lang w:val="en-US"/>
+        </w:rPr>
+        <w:t xml:space="preserve"> selective updating of vehicle parameters, only pass the parameters that you want to update. Other vehicle parameters stay unchanged.</w:t>
       </w:r>
     </w:p>
     <w:p>
@@ -1444,7 +1648,31 @@
         <w:rPr>
           <w:lang w:val="en-US"/>
         </w:rPr>
-        <w:t xml:space="preserve">lastUpdate parameter is set by the system when using makeVehicle or setVehicle, </w:t>
+        <w:t>lastUpdate parameter is set by the system when using makeVehicle</w:t>
+      </w:r>
+      <w:r>
+        <w:rPr>
+          <w:lang w:val="en-US"/>
+        </w:rPr>
+        <w:t xml:space="preserve">, </w:t>
+      </w:r>
+      <w:r>
+        <w:rPr>
+          <w:lang w:val="en-US"/>
+        </w:rPr>
+        <w:t>setVehicle,</w:t>
+      </w:r>
+      <w:r>
+        <w:rPr>
+          <w:lang w:val="en-US"/>
+        </w:rPr>
+        <w:t xml:space="preserve"> or when making or changing a vehicle through the vehicleDB dashboard website. This</w:t>
+      </w:r>
+      <w:r>
+        <w:rPr>
+          <w:lang w:val="en-US"/>
+        </w:rPr>
+        <w:t xml:space="preserve"> </w:t>
       </w:r>
       <w:r>
         <w:rPr>
@@ -1452,8 +1680,12 @@
         </w:rPr>
         <w:t>value cannot be modified by the user through normal means</w:t>
       </w:r>
-      <w:bookmarkStart w:id="0" w:name="_GoBack"/>
-      <w:bookmarkEnd w:id="0"/>
+      <w:r>
+        <w:rPr>
+          <w:lang w:val="en-US"/>
+        </w:rPr>
+        <w:t>.</w:t>
+      </w:r>
     </w:p>
     <w:p>
       <w:pPr>

</xml_diff>

<commit_message>
Improved the GUI of the "vehicleDB dashboard: set vehicle" function
</commit_message>
<xml_diff>
--- a/models/vehicle/vehicleDB documentation.docx
+++ b/models/vehicle/vehicleDB documentation.docx
@@ -433,25 +433,7 @@
                 <w:szCs w:val="16"/>
                 <w:lang w:val="en-US"/>
               </w:rPr>
-              <w:t>(</w:t>
-            </w:r>
-            <w:r>
-              <w:rPr>
-                <w:color w:val="808080" w:themeColor="background1" w:themeShade="80"/>
-                <w:sz w:val="16"/>
-                <w:szCs w:val="16"/>
-                <w:lang w:val="en-US"/>
-              </w:rPr>
-              <w:t>opt’l</w:t>
-            </w:r>
-            <w:r>
-              <w:rPr>
-                <w:color w:val="808080" w:themeColor="background1" w:themeShade="80"/>
-                <w:sz w:val="16"/>
-                <w:szCs w:val="16"/>
-                <w:lang w:val="en-US"/>
-              </w:rPr>
-              <w:t>)</w:t>
+              <w:t>(opt’l)</w:t>
             </w:r>
           </w:p>
           <w:p>
@@ -963,8 +945,6 @@
               </w:rPr>
               <w:t>(&lt;= 1024)</w:t>
             </w:r>
-            <w:bookmarkStart w:id="0" w:name="_GoBack"/>
-            <w:bookmarkEnd w:id="0"/>
           </w:p>
           <w:p>
             <w:pPr>
@@ -1392,7 +1372,23 @@
           <w:lang w:val="en-US"/>
         </w:rPr>
         <w:tab/>
-        <w:t>"lastUpdate": "2018-03-29 00:00:00"</w:t>
+        <w:t xml:space="preserve">"lastUpdate": "2018-03-29 </w:t>
+      </w:r>
+      <w:r>
+        <w:rPr>
+          <w:rFonts w:ascii="Lucida Console" w:hAnsi="Lucida Console"/>
+          <w:lang w:val="en-US"/>
+        </w:rPr>
+        <w:t>12:34:56</w:t>
+      </w:r>
+      <w:bookmarkStart w:id="0" w:name="_GoBack"/>
+      <w:bookmarkEnd w:id="0"/>
+      <w:r>
+        <w:rPr>
+          <w:rFonts w:ascii="Lucida Console" w:hAnsi="Lucida Console"/>
+          <w:lang w:val="en-US"/>
+        </w:rPr>
+        <w:t>"</w:t>
       </w:r>
     </w:p>
     <w:p>

</xml_diff>

<commit_message>
Updated documentation, also on Box
</commit_message>
<xml_diff>
--- a/models/vehicle/vehicleDB documentation.docx
+++ b/models/vehicle/vehicleDB documentation.docx
@@ -59,7 +59,7 @@
           <w:noProof/>
           <w:lang w:val="en-US"/>
         </w:rPr>
-        <w:t>2 April 2018</w:t>
+        <w:t>17 April 2018</w:t>
       </w:r>
       <w:r>
         <w:rPr>
@@ -1192,7 +1192,21 @@
         <w:rPr>
           <w:lang w:val="en-US"/>
         </w:rPr>
-        <w:t>http://meicher.create.stedwards.edu/WeGoVehicleDB/setVehicle.php?vehicleID=7&amp;ownerID=1&amp;capacity=4&amp;inService=1&amp;inUse=0&amp;currentLatitude=30.324205&amp;currentLongitude=-97.826791</w:t>
+        <w:t>http</w:t>
+      </w:r>
+      <w:r>
+        <w:rPr>
+          <w:lang w:val="en-US"/>
+        </w:rPr>
+        <w:t>s</w:t>
+      </w:r>
+      <w:bookmarkStart w:id="0" w:name="_GoBack"/>
+      <w:bookmarkEnd w:id="0"/>
+      <w:r>
+        <w:rPr>
+          <w:lang w:val="en-US"/>
+        </w:rPr>
+        <w:t>://meicher.create.stedwards.edu/WeGoVehicleDB/setVehicle.php?vehicleID=7&amp;ownerID=1&amp;capacity=4&amp;inService=1&amp;inUse=0&amp;currentLatitude=30.324205&amp;currentLongitude=-97.826791</w:t>
       </w:r>
     </w:p>
     <w:p>
@@ -1381,8 +1395,6 @@
         </w:rPr>
         <w:t>12:34:56</w:t>
       </w:r>
-      <w:bookmarkStart w:id="0" w:name="_GoBack"/>
-      <w:bookmarkEnd w:id="0"/>
       <w:r>
         <w:rPr>
           <w:rFonts w:ascii="Lucida Console" w:hAnsi="Lucida Console"/>
@@ -1461,7 +1473,7 @@
             <w:rStyle w:val="Hyperlink"/>
             <w:lang w:val="en-US"/>
           </w:rPr>
-          <w:t>http://meicher.create.stedwards.edu/WeGoVehicleDB/vehicleDashboardMain.php</w:t>
+          <w:t>https://meicher.create.stedwards.edu/WeGoVehicleDB/vehicleDashboardMain.php</w:t>
         </w:r>
       </w:hyperlink>
     </w:p>

</xml_diff>